<commit_message>
Deploying to gh-pages from  @ c01d92c01819fe6d97768d2611d88e46fd83d03a 🚀
</commit_message>
<xml_diff>
--- a/SEPA_Lastschriftmandat.docx
+++ b/SEPA_Lastschriftmandat.docx
@@ -1,6 +1,6 @@
 
 <file path=word/document.xml><?xml version="1.0" encoding="utf-8"?>
-<w:document xmlns:wpc="http://schemas.microsoft.com/office/word/2010/wordprocessingCanvas" xmlns:cx="http://schemas.microsoft.com/office/drawing/2014/chartex" xmlns:cx1="http://schemas.microsoft.com/office/drawing/2015/9/8/chartex" xmlns:cx2="http://schemas.microsoft.com/office/drawing/2015/10/21/chartex" xmlns:cx3="http://schemas.microsoft.com/office/drawing/2016/5/9/chartex" xmlns:cx4="http://schemas.microsoft.com/office/drawing/2016/5/10/chartex" xmlns:cx5="http://schemas.microsoft.com/office/drawing/2016/5/11/chartex" xmlns:cx6="http://schemas.microsoft.com/office/drawing/2016/5/12/chartex" xmlns:cx7="http://schemas.microsoft.com/office/drawing/2016/5/13/chartex" xmlns:cx8="http://schemas.microsoft.com/office/drawing/2016/5/14/chartex" xmlns:mc="http://schemas.openxmlformats.org/markup-compatibility/2006" xmlns:aink="http://schemas.microsoft.com/office/drawing/2016/ink" xmlns:am3d="http://schemas.microsoft.com/office/drawing/2017/model3d" xmlns:o="urn:schemas-microsoft-com:office:office" xmlns:r="http://schemas.openxmlformats.org/officeDocument/2006/relationships" xmlns:m="http://schemas.openxmlformats.org/officeDocument/2006/math" xmlns:v="urn:schemas-microsoft-com:vml" xmlns:wp14="http://schemas.microsoft.com/office/word/2010/wordprocessingDrawing" xmlns:wp="http://schemas.openxmlformats.org/drawingml/2006/wordprocessingDrawing" xmlns:w10="urn:schemas-microsoft-com:office:word" xmlns:w="http://schemas.openxmlformats.org/wordprocessingml/2006/main" xmlns:w14="http://schemas.microsoft.com/office/word/2010/wordml" xmlns:w15="http://schemas.microsoft.com/office/word/2012/wordml" xmlns:w16cex="http://schemas.microsoft.com/office/word/2018/wordml/cex" xmlns:w16cid="http://schemas.microsoft.com/office/word/2016/wordml/cid" xmlns:w16="http://schemas.microsoft.com/office/word/2018/wordml" xmlns:w16se="http://schemas.microsoft.com/office/word/2015/wordml/symex" xmlns:wpg="http://schemas.microsoft.com/office/word/2010/wordprocessingGroup" xmlns:wpi="http://schemas.microsoft.com/office/word/2010/wordprocessingInk" xmlns:wne="http://schemas.microsoft.com/office/word/2006/wordml" xmlns:wps="http://schemas.microsoft.com/office/word/2010/wordprocessingShape" mc:Ignorable="w14 w15 w16se w16cid w16 w16cex wp14">
+<w:document xmlns:wpc="http://schemas.microsoft.com/office/word/2010/wordprocessingCanvas" xmlns:cx="http://schemas.microsoft.com/office/drawing/2014/chartex" xmlns:cx1="http://schemas.microsoft.com/office/drawing/2015/9/8/chartex" xmlns:cx2="http://schemas.microsoft.com/office/drawing/2015/10/21/chartex" xmlns:cx3="http://schemas.microsoft.com/office/drawing/2016/5/9/chartex" xmlns:cx4="http://schemas.microsoft.com/office/drawing/2016/5/10/chartex" xmlns:cx5="http://schemas.microsoft.com/office/drawing/2016/5/11/chartex" xmlns:cx6="http://schemas.microsoft.com/office/drawing/2016/5/12/chartex" xmlns:cx7="http://schemas.microsoft.com/office/drawing/2016/5/13/chartex" xmlns:cx8="http://schemas.microsoft.com/office/drawing/2016/5/14/chartex" xmlns:mc="http://schemas.openxmlformats.org/markup-compatibility/2006" xmlns:aink="http://schemas.microsoft.com/office/drawing/2016/ink" xmlns:am3d="http://schemas.microsoft.com/office/drawing/2017/model3d" xmlns:o="urn:schemas-microsoft-com:office:office" xmlns:oel="http://schemas.microsoft.com/office/2019/extlst" xmlns:r="http://schemas.openxmlformats.org/officeDocument/2006/relationships" xmlns:m="http://schemas.openxmlformats.org/officeDocument/2006/math" xmlns:v="urn:schemas-microsoft-com:vml" xmlns:wp14="http://schemas.microsoft.com/office/word/2010/wordprocessingDrawing" xmlns:wp="http://schemas.openxmlformats.org/drawingml/2006/wordprocessingDrawing" xmlns:w10="urn:schemas-microsoft-com:office:word" xmlns:w="http://schemas.openxmlformats.org/wordprocessingml/2006/main" xmlns:w14="http://schemas.microsoft.com/office/word/2010/wordml" xmlns:w15="http://schemas.microsoft.com/office/word/2012/wordml" xmlns:w16cex="http://schemas.microsoft.com/office/word/2018/wordml/cex" xmlns:w16cid="http://schemas.microsoft.com/office/word/2016/wordml/cid" xmlns:w16="http://schemas.microsoft.com/office/word/2018/wordml" xmlns:w16sdtdh="http://schemas.microsoft.com/office/word/2020/wordml/sdtdatahash" xmlns:w16se="http://schemas.microsoft.com/office/word/2015/wordml/symex" xmlns:wpg="http://schemas.microsoft.com/office/word/2010/wordprocessingGroup" xmlns:wpi="http://schemas.microsoft.com/office/word/2010/wordprocessingInk" xmlns:wne="http://schemas.microsoft.com/office/word/2006/wordml" xmlns:wps="http://schemas.microsoft.com/office/word/2010/wordprocessingShape" mc:Ignorable="w14 w15 w16se w16cid w16 w16cex w16sdtdh wp14">
   <w:body>
     <w:p>
       <w:pPr>
@@ -306,6 +306,169 @@
           <w:lang w:val="de-DE"/>
         </w:rPr>
         <w:t xml:space="preserve"> </w:t>
+      </w:r>
+    </w:p>
+    <w:p>
+      <w:pPr>
+        <w:jc w:val="left"/>
+        <w:rPr>
+          <w:rStyle w:val="Fett"/>
+          <w:i/>
+          <w:iCs/>
+          <w:color w:val="auto"/>
+          <w:lang w:val="de-DE"/>
+        </w:rPr>
+      </w:pPr>
+      <w:r>
+        <w:rPr>
+          <w:i/>
+          <w:iCs/>
+        </w:rPr>
+        <w:t xml:space="preserve">Bei </w:t>
+      </w:r>
+      <w:proofErr w:type="spellStart"/>
+      <w:r>
+        <w:rPr>
+          <w:i/>
+          <w:iCs/>
+        </w:rPr>
+        <w:t>Rechnungsstellung</w:t>
+      </w:r>
+      <w:proofErr w:type="spellEnd"/>
+      <w:r>
+        <w:rPr>
+          <w:i/>
+          <w:iCs/>
+        </w:rPr>
+        <w:t xml:space="preserve"> </w:t>
+      </w:r>
+      <w:proofErr w:type="spellStart"/>
+      <w:r>
+        <w:rPr>
+          <w:i/>
+          <w:iCs/>
+        </w:rPr>
+        <w:t>wird</w:t>
+      </w:r>
+      <w:proofErr w:type="spellEnd"/>
+      <w:r>
+        <w:rPr>
+          <w:i/>
+          <w:iCs/>
+        </w:rPr>
+        <w:t xml:space="preserve"> </w:t>
+      </w:r>
+      <w:proofErr w:type="spellStart"/>
+      <w:r>
+        <w:rPr>
+          <w:i/>
+          <w:iCs/>
+        </w:rPr>
+        <w:t>zur</w:t>
+      </w:r>
+      <w:proofErr w:type="spellEnd"/>
+      <w:r>
+        <w:rPr>
+          <w:i/>
+          <w:iCs/>
+        </w:rPr>
+        <w:t xml:space="preserve"> </w:t>
+      </w:r>
+      <w:proofErr w:type="spellStart"/>
+      <w:r>
+        <w:rPr>
+          <w:i/>
+          <w:iCs/>
+        </w:rPr>
+        <w:t>Deckung</w:t>
+      </w:r>
+      <w:proofErr w:type="spellEnd"/>
+      <w:r>
+        <w:rPr>
+          <w:i/>
+          <w:iCs/>
+        </w:rPr>
+        <w:t xml:space="preserve"> der </w:t>
+      </w:r>
+      <w:proofErr w:type="spellStart"/>
+      <w:r>
+        <w:rPr>
+          <w:i/>
+          <w:iCs/>
+        </w:rPr>
+        <w:t>Mehrkosten</w:t>
+      </w:r>
+      <w:proofErr w:type="spellEnd"/>
+      <w:r>
+        <w:rPr>
+          <w:i/>
+          <w:iCs/>
+        </w:rPr>
+        <w:t xml:space="preserve"> </w:t>
+      </w:r>
+      <w:proofErr w:type="spellStart"/>
+      <w:r>
+        <w:rPr>
+          <w:i/>
+          <w:iCs/>
+        </w:rPr>
+        <w:t>ein</w:t>
+      </w:r>
+      <w:proofErr w:type="spellEnd"/>
+      <w:r>
+        <w:rPr>
+          <w:i/>
+          <w:iCs/>
+        </w:rPr>
+        <w:t xml:space="preserve"> </w:t>
+      </w:r>
+      <w:proofErr w:type="spellStart"/>
+      <w:r>
+        <w:rPr>
+          <w:i/>
+          <w:iCs/>
+        </w:rPr>
+        <w:t>Aufwandszuschlag</w:t>
+      </w:r>
+      <w:proofErr w:type="spellEnd"/>
+      <w:r>
+        <w:rPr>
+          <w:i/>
+          <w:iCs/>
+        </w:rPr>
+        <w:t xml:space="preserve"> in </w:t>
+      </w:r>
+      <w:proofErr w:type="spellStart"/>
+      <w:r>
+        <w:rPr>
+          <w:i/>
+          <w:iCs/>
+        </w:rPr>
+        <w:t>Höhe</w:t>
+      </w:r>
+      <w:proofErr w:type="spellEnd"/>
+      <w:r>
+        <w:rPr>
+          <w:i/>
+          <w:iCs/>
+        </w:rPr>
+        <w:t xml:space="preserve"> von € 5,00 </w:t>
+      </w:r>
+      <w:proofErr w:type="spellStart"/>
+      <w:r>
+        <w:rPr>
+          <w:i/>
+          <w:iCs/>
+        </w:rPr>
+        <w:t>erhoben</w:t>
+      </w:r>
+      <w:proofErr w:type="spellEnd"/>
+      <w:r>
+        <w:rPr>
+          <w:i/>
+          <w:iCs/>
+        </w:rPr>
+        <w:t>.</w:t>
       </w:r>
     </w:p>
     <w:p>
@@ -1593,18 +1756,6 @@
         </w:rPr>
         <w:t>, der Finanz- und Beitragsordnung.</w:t>
       </w:r>
-    </w:p>
-    <w:p>
-      <w:pPr>
-        <w:jc w:val="left"/>
-        <w:rPr>
-          <w:rStyle w:val="Fett"/>
-          <w:b w:val="0"/>
-          <w:i/>
-          <w:color w:val="auto"/>
-          <w:lang w:val="de-DE"/>
-        </w:rPr>
-      </w:pPr>
     </w:p>
     <w:p>
       <w:pPr>
@@ -1821,7 +1972,7 @@
 </file>
 
 <file path=word/endnotes.xml><?xml version="1.0" encoding="utf-8"?>
-<w:endnotes xmlns:wpc="http://schemas.microsoft.com/office/word/2010/wordprocessingCanvas" xmlns:cx="http://schemas.microsoft.com/office/drawing/2014/chartex" xmlns:cx1="http://schemas.microsoft.com/office/drawing/2015/9/8/chartex" xmlns:cx2="http://schemas.microsoft.com/office/drawing/2015/10/21/chartex" xmlns:cx3="http://schemas.microsoft.com/office/drawing/2016/5/9/chartex" xmlns:cx4="http://schemas.microsoft.com/office/drawing/2016/5/10/chartex" xmlns:cx5="http://schemas.microsoft.com/office/drawing/2016/5/11/chartex" xmlns:cx6="http://schemas.microsoft.com/office/drawing/2016/5/12/chartex" xmlns:cx7="http://schemas.microsoft.com/office/drawing/2016/5/13/chartex" xmlns:cx8="http://schemas.microsoft.com/office/drawing/2016/5/14/chartex" xmlns:mc="http://schemas.openxmlformats.org/markup-compatibility/2006" xmlns:aink="http://schemas.microsoft.com/office/drawing/2016/ink" xmlns:am3d="http://schemas.microsoft.com/office/drawing/2017/model3d" xmlns:o="urn:schemas-microsoft-com:office:office" xmlns:r="http://schemas.openxmlformats.org/officeDocument/2006/relationships" xmlns:m="http://schemas.openxmlformats.org/officeDocument/2006/math" xmlns:v="urn:schemas-microsoft-com:vml" xmlns:wp14="http://schemas.microsoft.com/office/word/2010/wordprocessingDrawing" xmlns:wp="http://schemas.openxmlformats.org/drawingml/2006/wordprocessingDrawing" xmlns:w10="urn:schemas-microsoft-com:office:word" xmlns:w="http://schemas.openxmlformats.org/wordprocessingml/2006/main" xmlns:w14="http://schemas.microsoft.com/office/word/2010/wordml" xmlns:w15="http://schemas.microsoft.com/office/word/2012/wordml" xmlns:w16cex="http://schemas.microsoft.com/office/word/2018/wordml/cex" xmlns:w16cid="http://schemas.microsoft.com/office/word/2016/wordml/cid" xmlns:w16="http://schemas.microsoft.com/office/word/2018/wordml" xmlns:w16se="http://schemas.microsoft.com/office/word/2015/wordml/symex" xmlns:wpg="http://schemas.microsoft.com/office/word/2010/wordprocessingGroup" xmlns:wpi="http://schemas.microsoft.com/office/word/2010/wordprocessingInk" xmlns:wne="http://schemas.microsoft.com/office/word/2006/wordml" xmlns:wps="http://schemas.microsoft.com/office/word/2010/wordprocessingShape" mc:Ignorable="w14 w15 w16se w16cid w16 w16cex wp14">
+<w:endnotes xmlns:wpc="http://schemas.microsoft.com/office/word/2010/wordprocessingCanvas" xmlns:cx="http://schemas.microsoft.com/office/drawing/2014/chartex" xmlns:cx1="http://schemas.microsoft.com/office/drawing/2015/9/8/chartex" xmlns:cx2="http://schemas.microsoft.com/office/drawing/2015/10/21/chartex" xmlns:cx3="http://schemas.microsoft.com/office/drawing/2016/5/9/chartex" xmlns:cx4="http://schemas.microsoft.com/office/drawing/2016/5/10/chartex" xmlns:cx5="http://schemas.microsoft.com/office/drawing/2016/5/11/chartex" xmlns:cx6="http://schemas.microsoft.com/office/drawing/2016/5/12/chartex" xmlns:cx7="http://schemas.microsoft.com/office/drawing/2016/5/13/chartex" xmlns:cx8="http://schemas.microsoft.com/office/drawing/2016/5/14/chartex" xmlns:mc="http://schemas.openxmlformats.org/markup-compatibility/2006" xmlns:aink="http://schemas.microsoft.com/office/drawing/2016/ink" xmlns:am3d="http://schemas.microsoft.com/office/drawing/2017/model3d" xmlns:o="urn:schemas-microsoft-com:office:office" xmlns:oel="http://schemas.microsoft.com/office/2019/extlst" xmlns:r="http://schemas.openxmlformats.org/officeDocument/2006/relationships" xmlns:m="http://schemas.openxmlformats.org/officeDocument/2006/math" xmlns:v="urn:schemas-microsoft-com:vml" xmlns:wp14="http://schemas.microsoft.com/office/word/2010/wordprocessingDrawing" xmlns:wp="http://schemas.openxmlformats.org/drawingml/2006/wordprocessingDrawing" xmlns:w10="urn:schemas-microsoft-com:office:word" xmlns:w="http://schemas.openxmlformats.org/wordprocessingml/2006/main" xmlns:w14="http://schemas.microsoft.com/office/word/2010/wordml" xmlns:w15="http://schemas.microsoft.com/office/word/2012/wordml" xmlns:w16cex="http://schemas.microsoft.com/office/word/2018/wordml/cex" xmlns:w16cid="http://schemas.microsoft.com/office/word/2016/wordml/cid" xmlns:w16="http://schemas.microsoft.com/office/word/2018/wordml" xmlns:w16sdtdh="http://schemas.microsoft.com/office/word/2020/wordml/sdtdatahash" xmlns:w16se="http://schemas.microsoft.com/office/word/2015/wordml/symex" xmlns:wpg="http://schemas.microsoft.com/office/word/2010/wordprocessingGroup" xmlns:wpi="http://schemas.microsoft.com/office/word/2010/wordprocessingInk" xmlns:wne="http://schemas.microsoft.com/office/word/2006/wordml" xmlns:wps="http://schemas.microsoft.com/office/word/2010/wordprocessingShape" mc:Ignorable="w14 w15 w16se w16cid w16 w16cex w16sdtdh wp14">
   <w:endnote w:type="separator" w:id="-1">
     <w:p>
       <w:pPr>
@@ -1846,7 +1997,7 @@
 </file>
 
 <file path=word/footer1.xml><?xml version="1.0" encoding="utf-8"?>
-<w:ftr xmlns:wpc="http://schemas.microsoft.com/office/word/2010/wordprocessingCanvas" xmlns:cx="http://schemas.microsoft.com/office/drawing/2014/chartex" xmlns:cx1="http://schemas.microsoft.com/office/drawing/2015/9/8/chartex" xmlns:cx2="http://schemas.microsoft.com/office/drawing/2015/10/21/chartex" xmlns:cx3="http://schemas.microsoft.com/office/drawing/2016/5/9/chartex" xmlns:cx4="http://schemas.microsoft.com/office/drawing/2016/5/10/chartex" xmlns:cx5="http://schemas.microsoft.com/office/drawing/2016/5/11/chartex" xmlns:cx6="http://schemas.microsoft.com/office/drawing/2016/5/12/chartex" xmlns:cx7="http://schemas.microsoft.com/office/drawing/2016/5/13/chartex" xmlns:cx8="http://schemas.microsoft.com/office/drawing/2016/5/14/chartex" xmlns:mc="http://schemas.openxmlformats.org/markup-compatibility/2006" xmlns:aink="http://schemas.microsoft.com/office/drawing/2016/ink" xmlns:am3d="http://schemas.microsoft.com/office/drawing/2017/model3d" xmlns:o="urn:schemas-microsoft-com:office:office" xmlns:r="http://schemas.openxmlformats.org/officeDocument/2006/relationships" xmlns:m="http://schemas.openxmlformats.org/officeDocument/2006/math" xmlns:v="urn:schemas-microsoft-com:vml" xmlns:wp14="http://schemas.microsoft.com/office/word/2010/wordprocessingDrawing" xmlns:wp="http://schemas.openxmlformats.org/drawingml/2006/wordprocessingDrawing" xmlns:w10="urn:schemas-microsoft-com:office:word" xmlns:w="http://schemas.openxmlformats.org/wordprocessingml/2006/main" xmlns:w14="http://schemas.microsoft.com/office/word/2010/wordml" xmlns:w15="http://schemas.microsoft.com/office/word/2012/wordml" xmlns:w16cex="http://schemas.microsoft.com/office/word/2018/wordml/cex" xmlns:w16cid="http://schemas.microsoft.com/office/word/2016/wordml/cid" xmlns:w16="http://schemas.microsoft.com/office/word/2018/wordml" xmlns:w16se="http://schemas.microsoft.com/office/word/2015/wordml/symex" xmlns:wpg="http://schemas.microsoft.com/office/word/2010/wordprocessingGroup" xmlns:wpi="http://schemas.microsoft.com/office/word/2010/wordprocessingInk" xmlns:wne="http://schemas.microsoft.com/office/word/2006/wordml" xmlns:wps="http://schemas.microsoft.com/office/word/2010/wordprocessingShape" mc:Ignorable="w14 w15 w16se w16cid w16 w16cex wp14">
+<w:ftr xmlns:wpc="http://schemas.microsoft.com/office/word/2010/wordprocessingCanvas" xmlns:cx="http://schemas.microsoft.com/office/drawing/2014/chartex" xmlns:cx1="http://schemas.microsoft.com/office/drawing/2015/9/8/chartex" xmlns:cx2="http://schemas.microsoft.com/office/drawing/2015/10/21/chartex" xmlns:cx3="http://schemas.microsoft.com/office/drawing/2016/5/9/chartex" xmlns:cx4="http://schemas.microsoft.com/office/drawing/2016/5/10/chartex" xmlns:cx5="http://schemas.microsoft.com/office/drawing/2016/5/11/chartex" xmlns:cx6="http://schemas.microsoft.com/office/drawing/2016/5/12/chartex" xmlns:cx7="http://schemas.microsoft.com/office/drawing/2016/5/13/chartex" xmlns:cx8="http://schemas.microsoft.com/office/drawing/2016/5/14/chartex" xmlns:mc="http://schemas.openxmlformats.org/markup-compatibility/2006" xmlns:aink="http://schemas.microsoft.com/office/drawing/2016/ink" xmlns:am3d="http://schemas.microsoft.com/office/drawing/2017/model3d" xmlns:o="urn:schemas-microsoft-com:office:office" xmlns:oel="http://schemas.microsoft.com/office/2019/extlst" xmlns:r="http://schemas.openxmlformats.org/officeDocument/2006/relationships" xmlns:m="http://schemas.openxmlformats.org/officeDocument/2006/math" xmlns:v="urn:schemas-microsoft-com:vml" xmlns:wp14="http://schemas.microsoft.com/office/word/2010/wordprocessingDrawing" xmlns:wp="http://schemas.openxmlformats.org/drawingml/2006/wordprocessingDrawing" xmlns:w10="urn:schemas-microsoft-com:office:word" xmlns:w="http://schemas.openxmlformats.org/wordprocessingml/2006/main" xmlns:w14="http://schemas.microsoft.com/office/word/2010/wordml" xmlns:w15="http://schemas.microsoft.com/office/word/2012/wordml" xmlns:w16cex="http://schemas.microsoft.com/office/word/2018/wordml/cex" xmlns:w16cid="http://schemas.microsoft.com/office/word/2016/wordml/cid" xmlns:w16="http://schemas.microsoft.com/office/word/2018/wordml" xmlns:w16sdtdh="http://schemas.microsoft.com/office/word/2020/wordml/sdtdatahash" xmlns:w16se="http://schemas.microsoft.com/office/word/2015/wordml/symex" xmlns:wpg="http://schemas.microsoft.com/office/word/2010/wordprocessingGroup" xmlns:wpi="http://schemas.microsoft.com/office/word/2010/wordprocessingInk" xmlns:wne="http://schemas.microsoft.com/office/word/2006/wordml" xmlns:wps="http://schemas.microsoft.com/office/word/2010/wordprocessingShape" mc:Ignorable="w14 w15 w16se w16cid w16 w16cex w16sdtdh wp14">
   <w:p>
     <w:pPr>
       <w:pStyle w:val="Fuzeile"/>
@@ -1856,7 +2007,7 @@
 </file>
 
 <file path=word/footer2.xml><?xml version="1.0" encoding="utf-8"?>
-<w:ftr xmlns:wpc="http://schemas.microsoft.com/office/word/2010/wordprocessingCanvas" xmlns:cx="http://schemas.microsoft.com/office/drawing/2014/chartex" xmlns:cx1="http://schemas.microsoft.com/office/drawing/2015/9/8/chartex" xmlns:cx2="http://schemas.microsoft.com/office/drawing/2015/10/21/chartex" xmlns:cx3="http://schemas.microsoft.com/office/drawing/2016/5/9/chartex" xmlns:cx4="http://schemas.microsoft.com/office/drawing/2016/5/10/chartex" xmlns:cx5="http://schemas.microsoft.com/office/drawing/2016/5/11/chartex" xmlns:cx6="http://schemas.microsoft.com/office/drawing/2016/5/12/chartex" xmlns:cx7="http://schemas.microsoft.com/office/drawing/2016/5/13/chartex" xmlns:cx8="http://schemas.microsoft.com/office/drawing/2016/5/14/chartex" xmlns:mc="http://schemas.openxmlformats.org/markup-compatibility/2006" xmlns:aink="http://schemas.microsoft.com/office/drawing/2016/ink" xmlns:am3d="http://schemas.microsoft.com/office/drawing/2017/model3d" xmlns:o="urn:schemas-microsoft-com:office:office" xmlns:r="http://schemas.openxmlformats.org/officeDocument/2006/relationships" xmlns:m="http://schemas.openxmlformats.org/officeDocument/2006/math" xmlns:v="urn:schemas-microsoft-com:vml" xmlns:wp14="http://schemas.microsoft.com/office/word/2010/wordprocessingDrawing" xmlns:wp="http://schemas.openxmlformats.org/drawingml/2006/wordprocessingDrawing" xmlns:w10="urn:schemas-microsoft-com:office:word" xmlns:w="http://schemas.openxmlformats.org/wordprocessingml/2006/main" xmlns:w14="http://schemas.microsoft.com/office/word/2010/wordml" xmlns:w15="http://schemas.microsoft.com/office/word/2012/wordml" xmlns:w16cex="http://schemas.microsoft.com/office/word/2018/wordml/cex" xmlns:w16cid="http://schemas.microsoft.com/office/word/2016/wordml/cid" xmlns:w16="http://schemas.microsoft.com/office/word/2018/wordml" xmlns:w16se="http://schemas.microsoft.com/office/word/2015/wordml/symex" xmlns:wpg="http://schemas.microsoft.com/office/word/2010/wordprocessingGroup" xmlns:wpi="http://schemas.microsoft.com/office/word/2010/wordprocessingInk" xmlns:wne="http://schemas.microsoft.com/office/word/2006/wordml" xmlns:wps="http://schemas.microsoft.com/office/word/2010/wordprocessingShape" mc:Ignorable="w14 w15 w16se w16cid w16 w16cex wp14">
+<w:ftr xmlns:wpc="http://schemas.microsoft.com/office/word/2010/wordprocessingCanvas" xmlns:cx="http://schemas.microsoft.com/office/drawing/2014/chartex" xmlns:cx1="http://schemas.microsoft.com/office/drawing/2015/9/8/chartex" xmlns:cx2="http://schemas.microsoft.com/office/drawing/2015/10/21/chartex" xmlns:cx3="http://schemas.microsoft.com/office/drawing/2016/5/9/chartex" xmlns:cx4="http://schemas.microsoft.com/office/drawing/2016/5/10/chartex" xmlns:cx5="http://schemas.microsoft.com/office/drawing/2016/5/11/chartex" xmlns:cx6="http://schemas.microsoft.com/office/drawing/2016/5/12/chartex" xmlns:cx7="http://schemas.microsoft.com/office/drawing/2016/5/13/chartex" xmlns:cx8="http://schemas.microsoft.com/office/drawing/2016/5/14/chartex" xmlns:mc="http://schemas.openxmlformats.org/markup-compatibility/2006" xmlns:aink="http://schemas.microsoft.com/office/drawing/2016/ink" xmlns:am3d="http://schemas.microsoft.com/office/drawing/2017/model3d" xmlns:o="urn:schemas-microsoft-com:office:office" xmlns:oel="http://schemas.microsoft.com/office/2019/extlst" xmlns:r="http://schemas.openxmlformats.org/officeDocument/2006/relationships" xmlns:m="http://schemas.openxmlformats.org/officeDocument/2006/math" xmlns:v="urn:schemas-microsoft-com:vml" xmlns:wp14="http://schemas.microsoft.com/office/word/2010/wordprocessingDrawing" xmlns:wp="http://schemas.openxmlformats.org/drawingml/2006/wordprocessingDrawing" xmlns:w10="urn:schemas-microsoft-com:office:word" xmlns:w="http://schemas.openxmlformats.org/wordprocessingml/2006/main" xmlns:w14="http://schemas.microsoft.com/office/word/2010/wordml" xmlns:w15="http://schemas.microsoft.com/office/word/2012/wordml" xmlns:w16cex="http://schemas.microsoft.com/office/word/2018/wordml/cex" xmlns:w16cid="http://schemas.microsoft.com/office/word/2016/wordml/cid" xmlns:w16="http://schemas.microsoft.com/office/word/2018/wordml" xmlns:w16sdtdh="http://schemas.microsoft.com/office/word/2020/wordml/sdtdatahash" xmlns:w16se="http://schemas.microsoft.com/office/word/2015/wordml/symex" xmlns:wpg="http://schemas.microsoft.com/office/word/2010/wordprocessingGroup" xmlns:wpi="http://schemas.microsoft.com/office/word/2010/wordprocessingInk" xmlns:wne="http://schemas.microsoft.com/office/word/2006/wordml" xmlns:wps="http://schemas.microsoft.com/office/word/2010/wordprocessingShape" mc:Ignorable="w14 w15 w16se w16cid w16 w16cex w16sdtdh wp14">
   <w:sdt>
     <w:sdtPr>
       <w:id w:val="1093052228"/>
@@ -1903,7 +2054,7 @@
 </file>
 
 <file path=word/footer3.xml><?xml version="1.0" encoding="utf-8"?>
-<w:ftr xmlns:wpc="http://schemas.microsoft.com/office/word/2010/wordprocessingCanvas" xmlns:cx="http://schemas.microsoft.com/office/drawing/2014/chartex" xmlns:cx1="http://schemas.microsoft.com/office/drawing/2015/9/8/chartex" xmlns:cx2="http://schemas.microsoft.com/office/drawing/2015/10/21/chartex" xmlns:cx3="http://schemas.microsoft.com/office/drawing/2016/5/9/chartex" xmlns:cx4="http://schemas.microsoft.com/office/drawing/2016/5/10/chartex" xmlns:cx5="http://schemas.microsoft.com/office/drawing/2016/5/11/chartex" xmlns:cx6="http://schemas.microsoft.com/office/drawing/2016/5/12/chartex" xmlns:cx7="http://schemas.microsoft.com/office/drawing/2016/5/13/chartex" xmlns:cx8="http://schemas.microsoft.com/office/drawing/2016/5/14/chartex" xmlns:mc="http://schemas.openxmlformats.org/markup-compatibility/2006" xmlns:aink="http://schemas.microsoft.com/office/drawing/2016/ink" xmlns:am3d="http://schemas.microsoft.com/office/drawing/2017/model3d" xmlns:o="urn:schemas-microsoft-com:office:office" xmlns:r="http://schemas.openxmlformats.org/officeDocument/2006/relationships" xmlns:m="http://schemas.openxmlformats.org/officeDocument/2006/math" xmlns:v="urn:schemas-microsoft-com:vml" xmlns:wp14="http://schemas.microsoft.com/office/word/2010/wordprocessingDrawing" xmlns:wp="http://schemas.openxmlformats.org/drawingml/2006/wordprocessingDrawing" xmlns:w10="urn:schemas-microsoft-com:office:word" xmlns:w="http://schemas.openxmlformats.org/wordprocessingml/2006/main" xmlns:w14="http://schemas.microsoft.com/office/word/2010/wordml" xmlns:w15="http://schemas.microsoft.com/office/word/2012/wordml" xmlns:w16cex="http://schemas.microsoft.com/office/word/2018/wordml/cex" xmlns:w16cid="http://schemas.microsoft.com/office/word/2016/wordml/cid" xmlns:w16="http://schemas.microsoft.com/office/word/2018/wordml" xmlns:w16se="http://schemas.microsoft.com/office/word/2015/wordml/symex" xmlns:wpg="http://schemas.microsoft.com/office/word/2010/wordprocessingGroup" xmlns:wpi="http://schemas.microsoft.com/office/word/2010/wordprocessingInk" xmlns:wne="http://schemas.microsoft.com/office/word/2006/wordml" xmlns:wps="http://schemas.microsoft.com/office/word/2010/wordprocessingShape" mc:Ignorable="w14 w15 w16se w16cid w16 w16cex wp14">
+<w:ftr xmlns:wpc="http://schemas.microsoft.com/office/word/2010/wordprocessingCanvas" xmlns:cx="http://schemas.microsoft.com/office/drawing/2014/chartex" xmlns:cx1="http://schemas.microsoft.com/office/drawing/2015/9/8/chartex" xmlns:cx2="http://schemas.microsoft.com/office/drawing/2015/10/21/chartex" xmlns:cx3="http://schemas.microsoft.com/office/drawing/2016/5/9/chartex" xmlns:cx4="http://schemas.microsoft.com/office/drawing/2016/5/10/chartex" xmlns:cx5="http://schemas.microsoft.com/office/drawing/2016/5/11/chartex" xmlns:cx6="http://schemas.microsoft.com/office/drawing/2016/5/12/chartex" xmlns:cx7="http://schemas.microsoft.com/office/drawing/2016/5/13/chartex" xmlns:cx8="http://schemas.microsoft.com/office/drawing/2016/5/14/chartex" xmlns:mc="http://schemas.openxmlformats.org/markup-compatibility/2006" xmlns:aink="http://schemas.microsoft.com/office/drawing/2016/ink" xmlns:am3d="http://schemas.microsoft.com/office/drawing/2017/model3d" xmlns:o="urn:schemas-microsoft-com:office:office" xmlns:oel="http://schemas.microsoft.com/office/2019/extlst" xmlns:r="http://schemas.openxmlformats.org/officeDocument/2006/relationships" xmlns:m="http://schemas.openxmlformats.org/officeDocument/2006/math" xmlns:v="urn:schemas-microsoft-com:vml" xmlns:wp14="http://schemas.microsoft.com/office/word/2010/wordprocessingDrawing" xmlns:wp="http://schemas.openxmlformats.org/drawingml/2006/wordprocessingDrawing" xmlns:w10="urn:schemas-microsoft-com:office:word" xmlns:w="http://schemas.openxmlformats.org/wordprocessingml/2006/main" xmlns:w14="http://schemas.microsoft.com/office/word/2010/wordml" xmlns:w15="http://schemas.microsoft.com/office/word/2012/wordml" xmlns:w16cex="http://schemas.microsoft.com/office/word/2018/wordml/cex" xmlns:w16cid="http://schemas.microsoft.com/office/word/2016/wordml/cid" xmlns:w16="http://schemas.microsoft.com/office/word/2018/wordml" xmlns:w16sdtdh="http://schemas.microsoft.com/office/word/2020/wordml/sdtdatahash" xmlns:w16se="http://schemas.microsoft.com/office/word/2015/wordml/symex" xmlns:wpg="http://schemas.microsoft.com/office/word/2010/wordprocessingGroup" xmlns:wpi="http://schemas.microsoft.com/office/word/2010/wordprocessingInk" xmlns:wne="http://schemas.microsoft.com/office/word/2006/wordml" xmlns:wps="http://schemas.microsoft.com/office/word/2010/wordprocessingShape" mc:Ignorable="w14 w15 w16se w16cid w16 w16cex w16sdtdh wp14">
   <w:tbl>
     <w:tblPr>
       <w:tblStyle w:val="Tabellenraster"/>
@@ -2361,7 +2512,7 @@
 </file>
 
 <file path=word/footnotes.xml><?xml version="1.0" encoding="utf-8"?>
-<w:footnotes xmlns:wpc="http://schemas.microsoft.com/office/word/2010/wordprocessingCanvas" xmlns:cx="http://schemas.microsoft.com/office/drawing/2014/chartex" xmlns:cx1="http://schemas.microsoft.com/office/drawing/2015/9/8/chartex" xmlns:cx2="http://schemas.microsoft.com/office/drawing/2015/10/21/chartex" xmlns:cx3="http://schemas.microsoft.com/office/drawing/2016/5/9/chartex" xmlns:cx4="http://schemas.microsoft.com/office/drawing/2016/5/10/chartex" xmlns:cx5="http://schemas.microsoft.com/office/drawing/2016/5/11/chartex" xmlns:cx6="http://schemas.microsoft.com/office/drawing/2016/5/12/chartex" xmlns:cx7="http://schemas.microsoft.com/office/drawing/2016/5/13/chartex" xmlns:cx8="http://schemas.microsoft.com/office/drawing/2016/5/14/chartex" xmlns:mc="http://schemas.openxmlformats.org/markup-compatibility/2006" xmlns:aink="http://schemas.microsoft.com/office/drawing/2016/ink" xmlns:am3d="http://schemas.microsoft.com/office/drawing/2017/model3d" xmlns:o="urn:schemas-microsoft-com:office:office" xmlns:r="http://schemas.openxmlformats.org/officeDocument/2006/relationships" xmlns:m="http://schemas.openxmlformats.org/officeDocument/2006/math" xmlns:v="urn:schemas-microsoft-com:vml" xmlns:wp14="http://schemas.microsoft.com/office/word/2010/wordprocessingDrawing" xmlns:wp="http://schemas.openxmlformats.org/drawingml/2006/wordprocessingDrawing" xmlns:w10="urn:schemas-microsoft-com:office:word" xmlns:w="http://schemas.openxmlformats.org/wordprocessingml/2006/main" xmlns:w14="http://schemas.microsoft.com/office/word/2010/wordml" xmlns:w15="http://schemas.microsoft.com/office/word/2012/wordml" xmlns:w16cex="http://schemas.microsoft.com/office/word/2018/wordml/cex" xmlns:w16cid="http://schemas.microsoft.com/office/word/2016/wordml/cid" xmlns:w16="http://schemas.microsoft.com/office/word/2018/wordml" xmlns:w16se="http://schemas.microsoft.com/office/word/2015/wordml/symex" xmlns:wpg="http://schemas.microsoft.com/office/word/2010/wordprocessingGroup" xmlns:wpi="http://schemas.microsoft.com/office/word/2010/wordprocessingInk" xmlns:wne="http://schemas.microsoft.com/office/word/2006/wordml" xmlns:wps="http://schemas.microsoft.com/office/word/2010/wordprocessingShape" mc:Ignorable="w14 w15 w16se w16cid w16 w16cex wp14">
+<w:footnotes xmlns:wpc="http://schemas.microsoft.com/office/word/2010/wordprocessingCanvas" xmlns:cx="http://schemas.microsoft.com/office/drawing/2014/chartex" xmlns:cx1="http://schemas.microsoft.com/office/drawing/2015/9/8/chartex" xmlns:cx2="http://schemas.microsoft.com/office/drawing/2015/10/21/chartex" xmlns:cx3="http://schemas.microsoft.com/office/drawing/2016/5/9/chartex" xmlns:cx4="http://schemas.microsoft.com/office/drawing/2016/5/10/chartex" xmlns:cx5="http://schemas.microsoft.com/office/drawing/2016/5/11/chartex" xmlns:cx6="http://schemas.microsoft.com/office/drawing/2016/5/12/chartex" xmlns:cx7="http://schemas.microsoft.com/office/drawing/2016/5/13/chartex" xmlns:cx8="http://schemas.microsoft.com/office/drawing/2016/5/14/chartex" xmlns:mc="http://schemas.openxmlformats.org/markup-compatibility/2006" xmlns:aink="http://schemas.microsoft.com/office/drawing/2016/ink" xmlns:am3d="http://schemas.microsoft.com/office/drawing/2017/model3d" xmlns:o="urn:schemas-microsoft-com:office:office" xmlns:oel="http://schemas.microsoft.com/office/2019/extlst" xmlns:r="http://schemas.openxmlformats.org/officeDocument/2006/relationships" xmlns:m="http://schemas.openxmlformats.org/officeDocument/2006/math" xmlns:v="urn:schemas-microsoft-com:vml" xmlns:wp14="http://schemas.microsoft.com/office/word/2010/wordprocessingDrawing" xmlns:wp="http://schemas.openxmlformats.org/drawingml/2006/wordprocessingDrawing" xmlns:w10="urn:schemas-microsoft-com:office:word" xmlns:w="http://schemas.openxmlformats.org/wordprocessingml/2006/main" xmlns:w14="http://schemas.microsoft.com/office/word/2010/wordml" xmlns:w15="http://schemas.microsoft.com/office/word/2012/wordml" xmlns:w16cex="http://schemas.microsoft.com/office/word/2018/wordml/cex" xmlns:w16cid="http://schemas.microsoft.com/office/word/2016/wordml/cid" xmlns:w16="http://schemas.microsoft.com/office/word/2018/wordml" xmlns:w16sdtdh="http://schemas.microsoft.com/office/word/2020/wordml/sdtdatahash" xmlns:w16se="http://schemas.microsoft.com/office/word/2015/wordml/symex" xmlns:wpg="http://schemas.microsoft.com/office/word/2010/wordprocessingGroup" xmlns:wpi="http://schemas.microsoft.com/office/word/2010/wordprocessingInk" xmlns:wne="http://schemas.microsoft.com/office/word/2006/wordml" xmlns:wps="http://schemas.microsoft.com/office/word/2010/wordprocessingShape" mc:Ignorable="w14 w15 w16se w16cid w16 w16cex w16sdtdh wp14">
   <w:footnote w:type="separator" w:id="-1">
     <w:p>
       <w:pPr>
@@ -2386,7 +2537,7 @@
 </file>
 
 <file path=word/header1.xml><?xml version="1.0" encoding="utf-8"?>
-<w:hdr xmlns:wpc="http://schemas.microsoft.com/office/word/2010/wordprocessingCanvas" xmlns:cx="http://schemas.microsoft.com/office/drawing/2014/chartex" xmlns:cx1="http://schemas.microsoft.com/office/drawing/2015/9/8/chartex" xmlns:cx2="http://schemas.microsoft.com/office/drawing/2015/10/21/chartex" xmlns:cx3="http://schemas.microsoft.com/office/drawing/2016/5/9/chartex" xmlns:cx4="http://schemas.microsoft.com/office/drawing/2016/5/10/chartex" xmlns:cx5="http://schemas.microsoft.com/office/drawing/2016/5/11/chartex" xmlns:cx6="http://schemas.microsoft.com/office/drawing/2016/5/12/chartex" xmlns:cx7="http://schemas.microsoft.com/office/drawing/2016/5/13/chartex" xmlns:cx8="http://schemas.microsoft.com/office/drawing/2016/5/14/chartex" xmlns:mc="http://schemas.openxmlformats.org/markup-compatibility/2006" xmlns:aink="http://schemas.microsoft.com/office/drawing/2016/ink" xmlns:am3d="http://schemas.microsoft.com/office/drawing/2017/model3d" xmlns:o="urn:schemas-microsoft-com:office:office" xmlns:r="http://schemas.openxmlformats.org/officeDocument/2006/relationships" xmlns:m="http://schemas.openxmlformats.org/officeDocument/2006/math" xmlns:v="urn:schemas-microsoft-com:vml" xmlns:wp14="http://schemas.microsoft.com/office/word/2010/wordprocessingDrawing" xmlns:wp="http://schemas.openxmlformats.org/drawingml/2006/wordprocessingDrawing" xmlns:w10="urn:schemas-microsoft-com:office:word" xmlns:w="http://schemas.openxmlformats.org/wordprocessingml/2006/main" xmlns:w14="http://schemas.microsoft.com/office/word/2010/wordml" xmlns:w15="http://schemas.microsoft.com/office/word/2012/wordml" xmlns:w16cex="http://schemas.microsoft.com/office/word/2018/wordml/cex" xmlns:w16cid="http://schemas.microsoft.com/office/word/2016/wordml/cid" xmlns:w16="http://schemas.microsoft.com/office/word/2018/wordml" xmlns:w16se="http://schemas.microsoft.com/office/word/2015/wordml/symex" xmlns:wpg="http://schemas.microsoft.com/office/word/2010/wordprocessingGroup" xmlns:wpi="http://schemas.microsoft.com/office/word/2010/wordprocessingInk" xmlns:wne="http://schemas.microsoft.com/office/word/2006/wordml" xmlns:wps="http://schemas.microsoft.com/office/word/2010/wordprocessingShape" mc:Ignorable="w14 w15 w16se w16cid w16 w16cex wp14">
+<w:hdr xmlns:wpc="http://schemas.microsoft.com/office/word/2010/wordprocessingCanvas" xmlns:cx="http://schemas.microsoft.com/office/drawing/2014/chartex" xmlns:cx1="http://schemas.microsoft.com/office/drawing/2015/9/8/chartex" xmlns:cx2="http://schemas.microsoft.com/office/drawing/2015/10/21/chartex" xmlns:cx3="http://schemas.microsoft.com/office/drawing/2016/5/9/chartex" xmlns:cx4="http://schemas.microsoft.com/office/drawing/2016/5/10/chartex" xmlns:cx5="http://schemas.microsoft.com/office/drawing/2016/5/11/chartex" xmlns:cx6="http://schemas.microsoft.com/office/drawing/2016/5/12/chartex" xmlns:cx7="http://schemas.microsoft.com/office/drawing/2016/5/13/chartex" xmlns:cx8="http://schemas.microsoft.com/office/drawing/2016/5/14/chartex" xmlns:mc="http://schemas.openxmlformats.org/markup-compatibility/2006" xmlns:aink="http://schemas.microsoft.com/office/drawing/2016/ink" xmlns:am3d="http://schemas.microsoft.com/office/drawing/2017/model3d" xmlns:o="urn:schemas-microsoft-com:office:office" xmlns:oel="http://schemas.microsoft.com/office/2019/extlst" xmlns:r="http://schemas.openxmlformats.org/officeDocument/2006/relationships" xmlns:m="http://schemas.openxmlformats.org/officeDocument/2006/math" xmlns:v="urn:schemas-microsoft-com:vml" xmlns:wp14="http://schemas.microsoft.com/office/word/2010/wordprocessingDrawing" xmlns:wp="http://schemas.openxmlformats.org/drawingml/2006/wordprocessingDrawing" xmlns:w10="urn:schemas-microsoft-com:office:word" xmlns:w="http://schemas.openxmlformats.org/wordprocessingml/2006/main" xmlns:w14="http://schemas.microsoft.com/office/word/2010/wordml" xmlns:w15="http://schemas.microsoft.com/office/word/2012/wordml" xmlns:w16cex="http://schemas.microsoft.com/office/word/2018/wordml/cex" xmlns:w16cid="http://schemas.microsoft.com/office/word/2016/wordml/cid" xmlns:w16="http://schemas.microsoft.com/office/word/2018/wordml" xmlns:w16sdtdh="http://schemas.microsoft.com/office/word/2020/wordml/sdtdatahash" xmlns:w16se="http://schemas.microsoft.com/office/word/2015/wordml/symex" xmlns:wpg="http://schemas.microsoft.com/office/word/2010/wordprocessingGroup" xmlns:wpi="http://schemas.microsoft.com/office/word/2010/wordprocessingInk" xmlns:wne="http://schemas.microsoft.com/office/word/2006/wordml" xmlns:wps="http://schemas.microsoft.com/office/word/2010/wordprocessingShape" mc:Ignorable="w14 w15 w16se w16cid w16 w16cex w16sdtdh wp14">
   <w:p>
     <w:pPr>
       <w:pStyle w:val="Kopfzeile"/>
@@ -2396,7 +2547,7 @@
 </file>
 
 <file path=word/header2.xml><?xml version="1.0" encoding="utf-8"?>
-<w:hdr xmlns:wpc="http://schemas.microsoft.com/office/word/2010/wordprocessingCanvas" xmlns:cx="http://schemas.microsoft.com/office/drawing/2014/chartex" xmlns:cx1="http://schemas.microsoft.com/office/drawing/2015/9/8/chartex" xmlns:cx2="http://schemas.microsoft.com/office/drawing/2015/10/21/chartex" xmlns:cx3="http://schemas.microsoft.com/office/drawing/2016/5/9/chartex" xmlns:cx4="http://schemas.microsoft.com/office/drawing/2016/5/10/chartex" xmlns:cx5="http://schemas.microsoft.com/office/drawing/2016/5/11/chartex" xmlns:cx6="http://schemas.microsoft.com/office/drawing/2016/5/12/chartex" xmlns:cx7="http://schemas.microsoft.com/office/drawing/2016/5/13/chartex" xmlns:cx8="http://schemas.microsoft.com/office/drawing/2016/5/14/chartex" xmlns:mc="http://schemas.openxmlformats.org/markup-compatibility/2006" xmlns:aink="http://schemas.microsoft.com/office/drawing/2016/ink" xmlns:am3d="http://schemas.microsoft.com/office/drawing/2017/model3d" xmlns:o="urn:schemas-microsoft-com:office:office" xmlns:r="http://schemas.openxmlformats.org/officeDocument/2006/relationships" xmlns:m="http://schemas.openxmlformats.org/officeDocument/2006/math" xmlns:v="urn:schemas-microsoft-com:vml" xmlns:wp14="http://schemas.microsoft.com/office/word/2010/wordprocessingDrawing" xmlns:wp="http://schemas.openxmlformats.org/drawingml/2006/wordprocessingDrawing" xmlns:w10="urn:schemas-microsoft-com:office:word" xmlns:w="http://schemas.openxmlformats.org/wordprocessingml/2006/main" xmlns:w14="http://schemas.microsoft.com/office/word/2010/wordml" xmlns:w15="http://schemas.microsoft.com/office/word/2012/wordml" xmlns:w16cex="http://schemas.microsoft.com/office/word/2018/wordml/cex" xmlns:w16cid="http://schemas.microsoft.com/office/word/2016/wordml/cid" xmlns:w16="http://schemas.microsoft.com/office/word/2018/wordml" xmlns:w16se="http://schemas.microsoft.com/office/word/2015/wordml/symex" xmlns:wpg="http://schemas.microsoft.com/office/word/2010/wordprocessingGroup" xmlns:wpi="http://schemas.microsoft.com/office/word/2010/wordprocessingInk" xmlns:wne="http://schemas.microsoft.com/office/word/2006/wordml" xmlns:wps="http://schemas.microsoft.com/office/word/2010/wordprocessingShape" mc:Ignorable="w14 w15 w16se w16cid w16 w16cex wp14">
+<w:hdr xmlns:wpc="http://schemas.microsoft.com/office/word/2010/wordprocessingCanvas" xmlns:cx="http://schemas.microsoft.com/office/drawing/2014/chartex" xmlns:cx1="http://schemas.microsoft.com/office/drawing/2015/9/8/chartex" xmlns:cx2="http://schemas.microsoft.com/office/drawing/2015/10/21/chartex" xmlns:cx3="http://schemas.microsoft.com/office/drawing/2016/5/9/chartex" xmlns:cx4="http://schemas.microsoft.com/office/drawing/2016/5/10/chartex" xmlns:cx5="http://schemas.microsoft.com/office/drawing/2016/5/11/chartex" xmlns:cx6="http://schemas.microsoft.com/office/drawing/2016/5/12/chartex" xmlns:cx7="http://schemas.microsoft.com/office/drawing/2016/5/13/chartex" xmlns:cx8="http://schemas.microsoft.com/office/drawing/2016/5/14/chartex" xmlns:mc="http://schemas.openxmlformats.org/markup-compatibility/2006" xmlns:aink="http://schemas.microsoft.com/office/drawing/2016/ink" xmlns:am3d="http://schemas.microsoft.com/office/drawing/2017/model3d" xmlns:o="urn:schemas-microsoft-com:office:office" xmlns:oel="http://schemas.microsoft.com/office/2019/extlst" xmlns:r="http://schemas.openxmlformats.org/officeDocument/2006/relationships" xmlns:m="http://schemas.openxmlformats.org/officeDocument/2006/math" xmlns:v="urn:schemas-microsoft-com:vml" xmlns:wp14="http://schemas.microsoft.com/office/word/2010/wordprocessingDrawing" xmlns:wp="http://schemas.openxmlformats.org/drawingml/2006/wordprocessingDrawing" xmlns:w10="urn:schemas-microsoft-com:office:word" xmlns:w="http://schemas.openxmlformats.org/wordprocessingml/2006/main" xmlns:w14="http://schemas.microsoft.com/office/word/2010/wordml" xmlns:w15="http://schemas.microsoft.com/office/word/2012/wordml" xmlns:w16cex="http://schemas.microsoft.com/office/word/2018/wordml/cex" xmlns:w16cid="http://schemas.microsoft.com/office/word/2016/wordml/cid" xmlns:w16="http://schemas.microsoft.com/office/word/2018/wordml" xmlns:w16sdtdh="http://schemas.microsoft.com/office/word/2020/wordml/sdtdatahash" xmlns:w16se="http://schemas.microsoft.com/office/word/2015/wordml/symex" xmlns:wpg="http://schemas.microsoft.com/office/word/2010/wordprocessingGroup" xmlns:wpi="http://schemas.microsoft.com/office/word/2010/wordprocessingInk" xmlns:wne="http://schemas.microsoft.com/office/word/2006/wordml" xmlns:wps="http://schemas.microsoft.com/office/word/2010/wordprocessingShape" mc:Ignorable="w14 w15 w16se w16cid w16 w16cex w16sdtdh wp14">
   <w:p>
     <w:pPr>
       <w:pStyle w:val="Kopfzeile"/>
@@ -2406,7 +2557,7 @@
 </file>
 
 <file path=word/header3.xml><?xml version="1.0" encoding="utf-8"?>
-<w:hdr xmlns:wpc="http://schemas.microsoft.com/office/word/2010/wordprocessingCanvas" xmlns:cx="http://schemas.microsoft.com/office/drawing/2014/chartex" xmlns:cx1="http://schemas.microsoft.com/office/drawing/2015/9/8/chartex" xmlns:cx2="http://schemas.microsoft.com/office/drawing/2015/10/21/chartex" xmlns:cx3="http://schemas.microsoft.com/office/drawing/2016/5/9/chartex" xmlns:cx4="http://schemas.microsoft.com/office/drawing/2016/5/10/chartex" xmlns:cx5="http://schemas.microsoft.com/office/drawing/2016/5/11/chartex" xmlns:cx6="http://schemas.microsoft.com/office/drawing/2016/5/12/chartex" xmlns:cx7="http://schemas.microsoft.com/office/drawing/2016/5/13/chartex" xmlns:cx8="http://schemas.microsoft.com/office/drawing/2016/5/14/chartex" xmlns:mc="http://schemas.openxmlformats.org/markup-compatibility/2006" xmlns:aink="http://schemas.microsoft.com/office/drawing/2016/ink" xmlns:am3d="http://schemas.microsoft.com/office/drawing/2017/model3d" xmlns:o="urn:schemas-microsoft-com:office:office" xmlns:r="http://schemas.openxmlformats.org/officeDocument/2006/relationships" xmlns:m="http://schemas.openxmlformats.org/officeDocument/2006/math" xmlns:v="urn:schemas-microsoft-com:vml" xmlns:wp14="http://schemas.microsoft.com/office/word/2010/wordprocessingDrawing" xmlns:wp="http://schemas.openxmlformats.org/drawingml/2006/wordprocessingDrawing" xmlns:w10="urn:schemas-microsoft-com:office:word" xmlns:w="http://schemas.openxmlformats.org/wordprocessingml/2006/main" xmlns:w14="http://schemas.microsoft.com/office/word/2010/wordml" xmlns:w15="http://schemas.microsoft.com/office/word/2012/wordml" xmlns:w16cex="http://schemas.microsoft.com/office/word/2018/wordml/cex" xmlns:w16cid="http://schemas.microsoft.com/office/word/2016/wordml/cid" xmlns:w16="http://schemas.microsoft.com/office/word/2018/wordml" xmlns:w16se="http://schemas.microsoft.com/office/word/2015/wordml/symex" xmlns:wpg="http://schemas.microsoft.com/office/word/2010/wordprocessingGroup" xmlns:wpi="http://schemas.microsoft.com/office/word/2010/wordprocessingInk" xmlns:wne="http://schemas.microsoft.com/office/word/2006/wordml" xmlns:wps="http://schemas.microsoft.com/office/word/2010/wordprocessingShape" mc:Ignorable="w14 w15 w16se w16cid w16 w16cex wp14">
+<w:hdr xmlns:wpc="http://schemas.microsoft.com/office/word/2010/wordprocessingCanvas" xmlns:cx="http://schemas.microsoft.com/office/drawing/2014/chartex" xmlns:cx1="http://schemas.microsoft.com/office/drawing/2015/9/8/chartex" xmlns:cx2="http://schemas.microsoft.com/office/drawing/2015/10/21/chartex" xmlns:cx3="http://schemas.microsoft.com/office/drawing/2016/5/9/chartex" xmlns:cx4="http://schemas.microsoft.com/office/drawing/2016/5/10/chartex" xmlns:cx5="http://schemas.microsoft.com/office/drawing/2016/5/11/chartex" xmlns:cx6="http://schemas.microsoft.com/office/drawing/2016/5/12/chartex" xmlns:cx7="http://schemas.microsoft.com/office/drawing/2016/5/13/chartex" xmlns:cx8="http://schemas.microsoft.com/office/drawing/2016/5/14/chartex" xmlns:mc="http://schemas.openxmlformats.org/markup-compatibility/2006" xmlns:aink="http://schemas.microsoft.com/office/drawing/2016/ink" xmlns:am3d="http://schemas.microsoft.com/office/drawing/2017/model3d" xmlns:o="urn:schemas-microsoft-com:office:office" xmlns:oel="http://schemas.microsoft.com/office/2019/extlst" xmlns:r="http://schemas.openxmlformats.org/officeDocument/2006/relationships" xmlns:m="http://schemas.openxmlformats.org/officeDocument/2006/math" xmlns:v="urn:schemas-microsoft-com:vml" xmlns:wp14="http://schemas.microsoft.com/office/word/2010/wordprocessingDrawing" xmlns:wp="http://schemas.openxmlformats.org/drawingml/2006/wordprocessingDrawing" xmlns:w10="urn:schemas-microsoft-com:office:word" xmlns:w="http://schemas.openxmlformats.org/wordprocessingml/2006/main" xmlns:w14="http://schemas.microsoft.com/office/word/2010/wordml" xmlns:w15="http://schemas.microsoft.com/office/word/2012/wordml" xmlns:w16cex="http://schemas.microsoft.com/office/word/2018/wordml/cex" xmlns:w16cid="http://schemas.microsoft.com/office/word/2016/wordml/cid" xmlns:w16="http://schemas.microsoft.com/office/word/2018/wordml" xmlns:w16sdtdh="http://schemas.microsoft.com/office/word/2020/wordml/sdtdatahash" xmlns:w16se="http://schemas.microsoft.com/office/word/2015/wordml/symex" xmlns:wpg="http://schemas.microsoft.com/office/word/2010/wordprocessingGroup" xmlns:wpi="http://schemas.microsoft.com/office/word/2010/wordprocessingInk" xmlns:wne="http://schemas.microsoft.com/office/word/2006/wordml" xmlns:wps="http://schemas.microsoft.com/office/word/2010/wordprocessingShape" mc:Ignorable="w14 w15 w16se w16cid w16 w16cex w16sdtdh wp14">
   <w:p>
     <w:pPr>
       <w:pStyle w:val="berschrift2"/>
@@ -2505,7 +2656,7 @@
 </file>
 
 <file path=word/numbering.xml><?xml version="1.0" encoding="utf-8"?>
-<w:numbering xmlns:wpc="http://schemas.microsoft.com/office/word/2010/wordprocessingCanvas" xmlns:cx="http://schemas.microsoft.com/office/drawing/2014/chartex" xmlns:cx1="http://schemas.microsoft.com/office/drawing/2015/9/8/chartex" xmlns:cx2="http://schemas.microsoft.com/office/drawing/2015/10/21/chartex" xmlns:cx3="http://schemas.microsoft.com/office/drawing/2016/5/9/chartex" xmlns:cx4="http://schemas.microsoft.com/office/drawing/2016/5/10/chartex" xmlns:cx5="http://schemas.microsoft.com/office/drawing/2016/5/11/chartex" xmlns:cx6="http://schemas.microsoft.com/office/drawing/2016/5/12/chartex" xmlns:cx7="http://schemas.microsoft.com/office/drawing/2016/5/13/chartex" xmlns:cx8="http://schemas.microsoft.com/office/drawing/2016/5/14/chartex" xmlns:mc="http://schemas.openxmlformats.org/markup-compatibility/2006" xmlns:aink="http://schemas.microsoft.com/office/drawing/2016/ink" xmlns:am3d="http://schemas.microsoft.com/office/drawing/2017/model3d" xmlns:o="urn:schemas-microsoft-com:office:office" xmlns:r="http://schemas.openxmlformats.org/officeDocument/2006/relationships" xmlns:m="http://schemas.openxmlformats.org/officeDocument/2006/math" xmlns:v="urn:schemas-microsoft-com:vml" xmlns:wp14="http://schemas.microsoft.com/office/word/2010/wordprocessingDrawing" xmlns:wp="http://schemas.openxmlformats.org/drawingml/2006/wordprocessingDrawing" xmlns:w10="urn:schemas-microsoft-com:office:word" xmlns:w="http://schemas.openxmlformats.org/wordprocessingml/2006/main" xmlns:w14="http://schemas.microsoft.com/office/word/2010/wordml" xmlns:w15="http://schemas.microsoft.com/office/word/2012/wordml" xmlns:w16cex="http://schemas.microsoft.com/office/word/2018/wordml/cex" xmlns:w16cid="http://schemas.microsoft.com/office/word/2016/wordml/cid" xmlns:w16="http://schemas.microsoft.com/office/word/2018/wordml" xmlns:w16se="http://schemas.microsoft.com/office/word/2015/wordml/symex" xmlns:wpg="http://schemas.microsoft.com/office/word/2010/wordprocessingGroup" xmlns:wpi="http://schemas.microsoft.com/office/word/2010/wordprocessingInk" xmlns:wne="http://schemas.microsoft.com/office/word/2006/wordml" xmlns:wps="http://schemas.microsoft.com/office/word/2010/wordprocessingShape" mc:Ignorable="w14 w15 w16se w16cid w16 w16cex wp14">
+<w:numbering xmlns:wpc="http://schemas.microsoft.com/office/word/2010/wordprocessingCanvas" xmlns:cx="http://schemas.microsoft.com/office/drawing/2014/chartex" xmlns:cx1="http://schemas.microsoft.com/office/drawing/2015/9/8/chartex" xmlns:cx2="http://schemas.microsoft.com/office/drawing/2015/10/21/chartex" xmlns:cx3="http://schemas.microsoft.com/office/drawing/2016/5/9/chartex" xmlns:cx4="http://schemas.microsoft.com/office/drawing/2016/5/10/chartex" xmlns:cx5="http://schemas.microsoft.com/office/drawing/2016/5/11/chartex" xmlns:cx6="http://schemas.microsoft.com/office/drawing/2016/5/12/chartex" xmlns:cx7="http://schemas.microsoft.com/office/drawing/2016/5/13/chartex" xmlns:cx8="http://schemas.microsoft.com/office/drawing/2016/5/14/chartex" xmlns:mc="http://schemas.openxmlformats.org/markup-compatibility/2006" xmlns:aink="http://schemas.microsoft.com/office/drawing/2016/ink" xmlns:am3d="http://schemas.microsoft.com/office/drawing/2017/model3d" xmlns:o="urn:schemas-microsoft-com:office:office" xmlns:oel="http://schemas.microsoft.com/office/2019/extlst" xmlns:r="http://schemas.openxmlformats.org/officeDocument/2006/relationships" xmlns:m="http://schemas.openxmlformats.org/officeDocument/2006/math" xmlns:v="urn:schemas-microsoft-com:vml" xmlns:wp14="http://schemas.microsoft.com/office/word/2010/wordprocessingDrawing" xmlns:wp="http://schemas.openxmlformats.org/drawingml/2006/wordprocessingDrawing" xmlns:w10="urn:schemas-microsoft-com:office:word" xmlns:w="http://schemas.openxmlformats.org/wordprocessingml/2006/main" xmlns:w14="http://schemas.microsoft.com/office/word/2010/wordml" xmlns:w15="http://schemas.microsoft.com/office/word/2012/wordml" xmlns:w16cex="http://schemas.microsoft.com/office/word/2018/wordml/cex" xmlns:w16cid="http://schemas.microsoft.com/office/word/2016/wordml/cid" xmlns:w16="http://schemas.microsoft.com/office/word/2018/wordml" xmlns:w16sdtdh="http://schemas.microsoft.com/office/word/2020/wordml/sdtdatahash" xmlns:w16se="http://schemas.microsoft.com/office/word/2015/wordml/symex" xmlns:wpg="http://schemas.microsoft.com/office/word/2010/wordprocessingGroup" xmlns:wpi="http://schemas.microsoft.com/office/word/2010/wordprocessingInk" xmlns:wne="http://schemas.microsoft.com/office/word/2006/wordml" xmlns:wps="http://schemas.microsoft.com/office/word/2010/wordprocessingShape" mc:Ignorable="w14 w15 w16se w16cid w16 w16cex w16sdtdh wp14">
   <w:abstractNum w:abstractNumId="0" w15:restartNumberingAfterBreak="0">
     <w:nsid w:val="FFFFFF7C"/>
     <w:multiLevelType w:val="singleLevel"/>
@@ -3261,59 +3412,59 @@
       </w:rPr>
     </w:lvl>
   </w:abstractNum>
-  <w:num w:numId="1">
+  <w:num w:numId="1" w16cid:durableId="1038237952">
     <w:abstractNumId w:val="14"/>
   </w:num>
-  <w:num w:numId="2">
+  <w:num w:numId="2" w16cid:durableId="1902981812">
     <w:abstractNumId w:val="15"/>
   </w:num>
-  <w:num w:numId="3">
+  <w:num w:numId="3" w16cid:durableId="900360854">
     <w:abstractNumId w:val="13"/>
   </w:num>
-  <w:num w:numId="4">
+  <w:num w:numId="4" w16cid:durableId="1063138832">
     <w:abstractNumId w:val="12"/>
   </w:num>
-  <w:num w:numId="5">
+  <w:num w:numId="5" w16cid:durableId="845824949">
     <w:abstractNumId w:val="10"/>
   </w:num>
-  <w:num w:numId="6">
+  <w:num w:numId="6" w16cid:durableId="885065534">
     <w:abstractNumId w:val="11"/>
   </w:num>
-  <w:num w:numId="7">
+  <w:num w:numId="7" w16cid:durableId="690685103">
     <w:abstractNumId w:val="9"/>
   </w:num>
-  <w:num w:numId="8">
+  <w:num w:numId="8" w16cid:durableId="1724521778">
     <w:abstractNumId w:val="7"/>
   </w:num>
-  <w:num w:numId="9">
+  <w:num w:numId="9" w16cid:durableId="253169716">
     <w:abstractNumId w:val="6"/>
   </w:num>
-  <w:num w:numId="10">
+  <w:num w:numId="10" w16cid:durableId="115566789">
     <w:abstractNumId w:val="5"/>
   </w:num>
-  <w:num w:numId="11">
+  <w:num w:numId="11" w16cid:durableId="2142572564">
     <w:abstractNumId w:val="4"/>
   </w:num>
-  <w:num w:numId="12">
+  <w:num w:numId="12" w16cid:durableId="1002197968">
     <w:abstractNumId w:val="8"/>
   </w:num>
-  <w:num w:numId="13">
+  <w:num w:numId="13" w16cid:durableId="1977830968">
     <w:abstractNumId w:val="3"/>
   </w:num>
-  <w:num w:numId="14">
+  <w:num w:numId="14" w16cid:durableId="1592736826">
     <w:abstractNumId w:val="2"/>
   </w:num>
-  <w:num w:numId="15">
+  <w:num w:numId="15" w16cid:durableId="1964729936">
     <w:abstractNumId w:val="1"/>
   </w:num>
-  <w:num w:numId="16">
+  <w:num w:numId="16" w16cid:durableId="1061250128">
     <w:abstractNumId w:val="0"/>
   </w:num>
 </w:numbering>
 </file>
 
 <file path=word/styles.xml><?xml version="1.0" encoding="utf-8"?>
-<w:styles xmlns:mc="http://schemas.openxmlformats.org/markup-compatibility/2006" xmlns:r="http://schemas.openxmlformats.org/officeDocument/2006/relationships" xmlns:w="http://schemas.openxmlformats.org/wordprocessingml/2006/main" xmlns:w14="http://schemas.microsoft.com/office/word/2010/wordml" xmlns:w15="http://schemas.microsoft.com/office/word/2012/wordml" xmlns:w16cex="http://schemas.microsoft.com/office/word/2018/wordml/cex" xmlns:w16cid="http://schemas.microsoft.com/office/word/2016/wordml/cid" xmlns:w16="http://schemas.microsoft.com/office/word/2018/wordml" xmlns:w16se="http://schemas.microsoft.com/office/word/2015/wordml/symex" mc:Ignorable="w14 w15 w16se w16cid w16 w16cex">
+<w:styles xmlns:mc="http://schemas.openxmlformats.org/markup-compatibility/2006" xmlns:r="http://schemas.openxmlformats.org/officeDocument/2006/relationships" xmlns:w="http://schemas.openxmlformats.org/wordprocessingml/2006/main" xmlns:w14="http://schemas.microsoft.com/office/word/2010/wordml" xmlns:w15="http://schemas.microsoft.com/office/word/2012/wordml" xmlns:w16cex="http://schemas.microsoft.com/office/word/2018/wordml/cex" xmlns:w16cid="http://schemas.microsoft.com/office/word/2016/wordml/cid" xmlns:w16="http://schemas.microsoft.com/office/word/2018/wordml" xmlns:w16sdtdh="http://schemas.microsoft.com/office/word/2020/wordml/sdtdatahash" xmlns:w16se="http://schemas.microsoft.com/office/word/2015/wordml/symex" mc:Ignorable="w14 w15 w16se w16cid w16 w16cex w16sdtdh">
   <w:docDefaults>
     <w:rPrDefault>
       <w:rPr>
@@ -3434,6 +3585,7 @@
     <w:lsdException w:name="HTML Sample" w:semiHidden="1" w:unhideWhenUsed="1"/>
     <w:lsdException w:name="HTML Typewriter" w:semiHidden="1" w:unhideWhenUsed="1"/>
     <w:lsdException w:name="HTML Variable" w:semiHidden="1" w:unhideWhenUsed="1"/>
+    <w:lsdException w:name="Normal Table" w:semiHidden="1" w:unhideWhenUsed="1"/>
     <w:lsdException w:name="annotation subject" w:semiHidden="1" w:unhideWhenUsed="1"/>
     <w:lsdException w:name="No List" w:semiHidden="1" w:unhideWhenUsed="1"/>
     <w:lsdException w:name="Outline List 1" w:semiHidden="1" w:unhideWhenUsed="1"/>
@@ -3480,8 +3632,10 @@
     <w:lsdException w:name="Table Subtle 2" w:semiHidden="1" w:unhideWhenUsed="1"/>
     <w:lsdException w:name="Table Web 1" w:semiHidden="1" w:unhideWhenUsed="1"/>
     <w:lsdException w:name="Table Web 2" w:semiHidden="1" w:unhideWhenUsed="1"/>
+    <w:lsdException w:name="Table Web 3" w:semiHidden="1" w:unhideWhenUsed="1"/>
     <w:lsdException w:name="Balloon Text" w:semiHidden="1" w:unhideWhenUsed="1"/>
     <w:lsdException w:name="Table Grid" w:uiPriority="39"/>
+    <w:lsdException w:name="Table Theme" w:semiHidden="1" w:unhideWhenUsed="1"/>
     <w:lsdException w:name="Placeholder Text" w:semiHidden="1"/>
     <w:lsdException w:name="No Spacing" w:semiHidden="1" w:uiPriority="1" w:unhideWhenUsed="1" w:qFormat="1"/>
     <w:lsdException w:name="Light Shading" w:uiPriority="60"/>
@@ -5433,136 +5587,15 @@
 </file>
 
 <file path=customXml/item1.xml><?xml version="1.0" encoding="utf-8"?>
-<p:properties xmlns:p="http://schemas.microsoft.com/office/2006/metadata/properties" xmlns:xsi="http://www.w3.org/2001/XMLSchema-instance" xmlns:pc="http://schemas.microsoft.com/office/infopath/2007/PartnerControls">
-  <documentManagement>
-    <APDescription xmlns="4873beb7-5857-4685-be1f-d57550cc96cc" xsi:nil="true"/>
-    <AssetExpire xmlns="4873beb7-5857-4685-be1f-d57550cc96cc">2029-01-01T08:00:00+00:00</AssetExpire>
-    <CampaignTagsTaxHTField0 xmlns="4873beb7-5857-4685-be1f-d57550cc96cc">
-      <Terms xmlns="http://schemas.microsoft.com/office/infopath/2007/PartnerControls"/>
-    </CampaignTagsTaxHTField0>
-    <IntlLangReviewDate xmlns="4873beb7-5857-4685-be1f-d57550cc96cc" xsi:nil="true"/>
-    <TPFriendlyName xmlns="4873beb7-5857-4685-be1f-d57550cc96cc" xsi:nil="true"/>
-    <IntlLangReview xmlns="4873beb7-5857-4685-be1f-d57550cc96cc">false</IntlLangReview>
-    <LocLastLocAttemptVersionLookup xmlns="4873beb7-5857-4685-be1f-d57550cc96cc">856579</LocLastLocAttemptVersionLookup>
-    <PolicheckWords xmlns="4873beb7-5857-4685-be1f-d57550cc96cc" xsi:nil="true"/>
-    <SubmitterId xmlns="4873beb7-5857-4685-be1f-d57550cc96cc" xsi:nil="true"/>
-    <AcquiredFrom xmlns="4873beb7-5857-4685-be1f-d57550cc96cc">Internal MS</AcquiredFrom>
-    <EditorialStatus xmlns="4873beb7-5857-4685-be1f-d57550cc96cc">Complete</EditorialStatus>
-    <Markets xmlns="4873beb7-5857-4685-be1f-d57550cc96cc"/>
-    <OriginAsset xmlns="4873beb7-5857-4685-be1f-d57550cc96cc" xsi:nil="true"/>
-    <AssetStart xmlns="4873beb7-5857-4685-be1f-d57550cc96cc">2012-09-19T07:40:00+00:00</AssetStart>
-    <FriendlyTitle xmlns="4873beb7-5857-4685-be1f-d57550cc96cc" xsi:nil="true"/>
-    <MarketSpecific xmlns="4873beb7-5857-4685-be1f-d57550cc96cc">false</MarketSpecific>
-    <TPNamespace xmlns="4873beb7-5857-4685-be1f-d57550cc96cc" xsi:nil="true"/>
-    <PublishStatusLookup xmlns="4873beb7-5857-4685-be1f-d57550cc96cc">
-      <Value>1622608</Value>
-    </PublishStatusLookup>
-    <APAuthor xmlns="4873beb7-5857-4685-be1f-d57550cc96cc">
-      <UserInfo>
-        <DisplayName>REDMOND\v-aptall</DisplayName>
-        <AccountId>2566</AccountId>
-        <AccountType/>
-      </UserInfo>
-    </APAuthor>
-    <TPCommandLine xmlns="4873beb7-5857-4685-be1f-d57550cc96cc" xsi:nil="true"/>
-    <IntlLangReviewer xmlns="4873beb7-5857-4685-be1f-d57550cc96cc" xsi:nil="true"/>
-    <OpenTemplate xmlns="4873beb7-5857-4685-be1f-d57550cc96cc">true</OpenTemplate>
-    <CSXSubmissionDate xmlns="4873beb7-5857-4685-be1f-d57550cc96cc" xsi:nil="true"/>
-    <TaxCatchAll xmlns="4873beb7-5857-4685-be1f-d57550cc96cc"/>
-    <Manager xmlns="4873beb7-5857-4685-be1f-d57550cc96cc" xsi:nil="true"/>
-    <NumericId xmlns="4873beb7-5857-4685-be1f-d57550cc96cc" xsi:nil="true"/>
-    <ParentAssetId xmlns="4873beb7-5857-4685-be1f-d57550cc96cc" xsi:nil="true"/>
-    <OriginalSourceMarket xmlns="4873beb7-5857-4685-be1f-d57550cc96cc" xsi:nil="true"/>
-    <ApprovalStatus xmlns="4873beb7-5857-4685-be1f-d57550cc96cc">InProgress</ApprovalStatus>
-    <TPComponent xmlns="4873beb7-5857-4685-be1f-d57550cc96cc" xsi:nil="true"/>
-    <EditorialTags xmlns="4873beb7-5857-4685-be1f-d57550cc96cc" xsi:nil="true"/>
-    <TPExecutable xmlns="4873beb7-5857-4685-be1f-d57550cc96cc" xsi:nil="true"/>
-    <TPLaunchHelpLink xmlns="4873beb7-5857-4685-be1f-d57550cc96cc" xsi:nil="true"/>
-    <LocComments xmlns="4873beb7-5857-4685-be1f-d57550cc96cc" xsi:nil="true"/>
-    <LocRecommendedHandoff xmlns="4873beb7-5857-4685-be1f-d57550cc96cc" xsi:nil="true"/>
-    <SourceTitle xmlns="4873beb7-5857-4685-be1f-d57550cc96cc" xsi:nil="true"/>
-    <CSXUpdate xmlns="4873beb7-5857-4685-be1f-d57550cc96cc">false</CSXUpdate>
-    <IntlLocPriority xmlns="4873beb7-5857-4685-be1f-d57550cc96cc" xsi:nil="true"/>
-    <UAProjectedTotalWords xmlns="4873beb7-5857-4685-be1f-d57550cc96cc" xsi:nil="true"/>
-    <AssetType xmlns="4873beb7-5857-4685-be1f-d57550cc96cc">TP</AssetType>
-    <MachineTranslated xmlns="4873beb7-5857-4685-be1f-d57550cc96cc">false</MachineTranslated>
-    <OutputCachingOn xmlns="4873beb7-5857-4685-be1f-d57550cc96cc">false</OutputCachingOn>
-    <TemplateStatus xmlns="4873beb7-5857-4685-be1f-d57550cc96cc">Complete</TemplateStatus>
-    <IsSearchable xmlns="4873beb7-5857-4685-be1f-d57550cc96cc">true</IsSearchable>
-    <ContentItem xmlns="4873beb7-5857-4685-be1f-d57550cc96cc" xsi:nil="true"/>
-    <HandoffToMSDN xmlns="4873beb7-5857-4685-be1f-d57550cc96cc" xsi:nil="true"/>
-    <ShowIn xmlns="4873beb7-5857-4685-be1f-d57550cc96cc">Show everywhere</ShowIn>
-    <ThumbnailAssetId xmlns="4873beb7-5857-4685-be1f-d57550cc96cc" xsi:nil="true"/>
-    <UALocComments xmlns="4873beb7-5857-4685-be1f-d57550cc96cc" xsi:nil="true"/>
-    <UALocRecommendation xmlns="4873beb7-5857-4685-be1f-d57550cc96cc">Localize</UALocRecommendation>
-    <LastModifiedDateTime xmlns="4873beb7-5857-4685-be1f-d57550cc96cc" xsi:nil="true"/>
-    <LegacyData xmlns="4873beb7-5857-4685-be1f-d57550cc96cc" xsi:nil="true"/>
-    <LocManualTestRequired xmlns="4873beb7-5857-4685-be1f-d57550cc96cc">false</LocManualTestRequired>
-    <LocMarketGroupTiers2 xmlns="4873beb7-5857-4685-be1f-d57550cc96cc" xsi:nil="true"/>
-    <ClipArtFilename xmlns="4873beb7-5857-4685-be1f-d57550cc96cc" xsi:nil="true"/>
-    <TPApplication xmlns="4873beb7-5857-4685-be1f-d57550cc96cc" xsi:nil="true"/>
-    <CSXHash xmlns="4873beb7-5857-4685-be1f-d57550cc96cc" xsi:nil="true"/>
-    <DirectSourceMarket xmlns="4873beb7-5857-4685-be1f-d57550cc96cc" xsi:nil="true"/>
-    <PrimaryImageGen xmlns="4873beb7-5857-4685-be1f-d57550cc96cc">true</PrimaryImageGen>
-    <PlannedPubDate xmlns="4873beb7-5857-4685-be1f-d57550cc96cc" xsi:nil="true"/>
-    <CSXSubmissionMarket xmlns="4873beb7-5857-4685-be1f-d57550cc96cc" xsi:nil="true"/>
-    <Downloads xmlns="4873beb7-5857-4685-be1f-d57550cc96cc">0</Downloads>
-    <ArtSampleDocs xmlns="4873beb7-5857-4685-be1f-d57550cc96cc" xsi:nil="true"/>
-    <TrustLevel xmlns="4873beb7-5857-4685-be1f-d57550cc96cc">1 Microsoft Managed Content</TrustLevel>
-    <BlockPublish xmlns="4873beb7-5857-4685-be1f-d57550cc96cc">false</BlockPublish>
-    <TPLaunchHelpLinkType xmlns="4873beb7-5857-4685-be1f-d57550cc96cc">Template</TPLaunchHelpLinkType>
-    <LocalizationTagsTaxHTField0 xmlns="4873beb7-5857-4685-be1f-d57550cc96cc">
-      <Terms xmlns="http://schemas.microsoft.com/office/infopath/2007/PartnerControls"/>
-    </LocalizationTagsTaxHTField0>
-    <BusinessGroup xmlns="4873beb7-5857-4685-be1f-d57550cc96cc" xsi:nil="true"/>
-    <Providers xmlns="4873beb7-5857-4685-be1f-d57550cc96cc" xsi:nil="true"/>
-    <TemplateTemplateType xmlns="4873beb7-5857-4685-be1f-d57550cc96cc">Word Document Template</TemplateTemplateType>
-    <TimesCloned xmlns="4873beb7-5857-4685-be1f-d57550cc96cc" xsi:nil="true"/>
-    <TPAppVersion xmlns="4873beb7-5857-4685-be1f-d57550cc96cc" xsi:nil="true"/>
-    <VoteCount xmlns="4873beb7-5857-4685-be1f-d57550cc96cc" xsi:nil="true"/>
-    <AverageRating xmlns="4873beb7-5857-4685-be1f-d57550cc96cc" xsi:nil="true"/>
-    <FeatureTagsTaxHTField0 xmlns="4873beb7-5857-4685-be1f-d57550cc96cc">
-      <Terms xmlns="http://schemas.microsoft.com/office/infopath/2007/PartnerControls"/>
-    </FeatureTagsTaxHTField0>
-    <Provider xmlns="4873beb7-5857-4685-be1f-d57550cc96cc" xsi:nil="true"/>
-    <UACurrentWords xmlns="4873beb7-5857-4685-be1f-d57550cc96cc" xsi:nil="true"/>
-    <AssetId xmlns="4873beb7-5857-4685-be1f-d57550cc96cc">TP103457710</AssetId>
-    <TPClientViewer xmlns="4873beb7-5857-4685-be1f-d57550cc96cc" xsi:nil="true"/>
-    <DSATActionTaken xmlns="4873beb7-5857-4685-be1f-d57550cc96cc" xsi:nil="true"/>
-    <APEditor xmlns="4873beb7-5857-4685-be1f-d57550cc96cc">
-      <UserInfo>
-        <DisplayName/>
-        <AccountId xsi:nil="true"/>
-        <AccountType/>
-      </UserInfo>
-    </APEditor>
-    <TPInstallLocation xmlns="4873beb7-5857-4685-be1f-d57550cc96cc" xsi:nil="true"/>
-    <OOCacheId xmlns="4873beb7-5857-4685-be1f-d57550cc96cc" xsi:nil="true"/>
-    <IsDeleted xmlns="4873beb7-5857-4685-be1f-d57550cc96cc">false</IsDeleted>
-    <PublishTargets xmlns="4873beb7-5857-4685-be1f-d57550cc96cc">OfficeOnlineVNext</PublishTargets>
-    <ApprovalLog xmlns="4873beb7-5857-4685-be1f-d57550cc96cc" xsi:nil="true"/>
-    <BugNumber xmlns="4873beb7-5857-4685-be1f-d57550cc96cc" xsi:nil="true"/>
-    <CrawlForDependencies xmlns="4873beb7-5857-4685-be1f-d57550cc96cc">false</CrawlForDependencies>
-    <InternalTagsTaxHTField0 xmlns="4873beb7-5857-4685-be1f-d57550cc96cc">
-      <Terms xmlns="http://schemas.microsoft.com/office/infopath/2007/PartnerControls"/>
-    </InternalTagsTaxHTField0>
-    <LastHandOff xmlns="4873beb7-5857-4685-be1f-d57550cc96cc" xsi:nil="true"/>
-    <Milestone xmlns="4873beb7-5857-4685-be1f-d57550cc96cc" xsi:nil="true"/>
-    <OriginalRelease xmlns="4873beb7-5857-4685-be1f-d57550cc96cc">15</OriginalRelease>
-    <RecommendationsModifier xmlns="4873beb7-5857-4685-be1f-d57550cc96cc" xsi:nil="true"/>
-    <ScenarioTagsTaxHTField0 xmlns="4873beb7-5857-4685-be1f-d57550cc96cc">
-      <Terms xmlns="http://schemas.microsoft.com/office/infopath/2007/PartnerControls"/>
-    </ScenarioTagsTaxHTField0>
-    <UANotes xmlns="4873beb7-5857-4685-be1f-d57550cc96cc" xsi:nil="true"/>
-  </documentManagement>
-</p:properties>
+<?mso-contentType ?>
+<FormTemplates xmlns="http://schemas.microsoft.com/sharepoint/v3/contenttype/forms">
+  <Display>DocumentLibraryForm</Display>
+  <Edit>AssetEditForm</Edit>
+  <New>DocumentLibraryForm</New>
+</FormTemplates>
 </file>
 
 <file path=customXml/item2.xml><?xml version="1.0" encoding="utf-8"?>
-<b:Sources xmlns:b="http://schemas.openxmlformats.org/officeDocument/2006/bibliography" xmlns="http://schemas.openxmlformats.org/officeDocument/2006/bibliography" SelectedStyle="/APASixthEditionOfficeOnline.xsl" StyleName="APA" Version="6"/>
-</file>
-
-<file path=customXml/item3.xml><?xml version="1.0" encoding="utf-8"?>
 <ct:contentTypeSchema xmlns:ct="http://schemas.microsoft.com/office/2006/metadata/contentType" xmlns:ma="http://schemas.microsoft.com/office/2006/metadata/properties/metaAttributes" ct:_="" ma:_="" ma:contentTypeName="TemplateFile" ma:contentTypeID="0x0101006EDDDB5EE6D98C44930B742096920B300400F5B6D36B3EF94B4E9A635CDF2A18F5B8" ma:contentTypeVersion="72" ma:contentTypeDescription="Create a new document." ma:contentTypeScope="" ma:versionID="a23e56308344d904b51738559c3d67c9">
   <xsd:schema xmlns:xsd="http://www.w3.org/2001/XMLSchema" xmlns:xs="http://www.w3.org/2001/XMLSchema" xmlns:p="http://schemas.microsoft.com/office/2006/metadata/properties" xmlns:ns2="4873beb7-5857-4685-be1f-d57550cc96cc" targetNamespace="http://schemas.microsoft.com/office/2006/metadata/properties" ma:root="true" ma:fieldsID="cd0908cc4600e77bf5da051303e00c8d" ns2:_="">
     <xsd:import namespace="4873beb7-5857-4685-be1f-d57550cc96cc"/>
@@ -6602,34 +6635,145 @@
 </ct:contentTypeSchema>
 </file>
 
+<file path=customXml/item3.xml><?xml version="1.0" encoding="utf-8"?>
+<b:Sources xmlns:b="http://schemas.openxmlformats.org/officeDocument/2006/bibliography" xmlns="http://schemas.openxmlformats.org/officeDocument/2006/bibliography" SelectedStyle="/APASixthEditionOfficeOnline.xsl" StyleName="APA" Version="6"/>
+</file>
+
 <file path=customXml/item4.xml><?xml version="1.0" encoding="utf-8"?>
-<?mso-contentType ?>
-<FormTemplates xmlns="http://schemas.microsoft.com/sharepoint/v3/contenttype/forms">
-  <Display>DocumentLibraryForm</Display>
-  <Edit>AssetEditForm</Edit>
-  <New>DocumentLibraryForm</New>
-</FormTemplates>
+<p:properties xmlns:p="http://schemas.microsoft.com/office/2006/metadata/properties" xmlns:xsi="http://www.w3.org/2001/XMLSchema-instance" xmlns:pc="http://schemas.microsoft.com/office/infopath/2007/PartnerControls">
+  <documentManagement>
+    <APDescription xmlns="4873beb7-5857-4685-be1f-d57550cc96cc" xsi:nil="true"/>
+    <AssetExpire xmlns="4873beb7-5857-4685-be1f-d57550cc96cc">2029-01-01T08:00:00+00:00</AssetExpire>
+    <CampaignTagsTaxHTField0 xmlns="4873beb7-5857-4685-be1f-d57550cc96cc">
+      <Terms xmlns="http://schemas.microsoft.com/office/infopath/2007/PartnerControls"/>
+    </CampaignTagsTaxHTField0>
+    <IntlLangReviewDate xmlns="4873beb7-5857-4685-be1f-d57550cc96cc" xsi:nil="true"/>
+    <TPFriendlyName xmlns="4873beb7-5857-4685-be1f-d57550cc96cc" xsi:nil="true"/>
+    <IntlLangReview xmlns="4873beb7-5857-4685-be1f-d57550cc96cc">false</IntlLangReview>
+    <LocLastLocAttemptVersionLookup xmlns="4873beb7-5857-4685-be1f-d57550cc96cc">856579</LocLastLocAttemptVersionLookup>
+    <PolicheckWords xmlns="4873beb7-5857-4685-be1f-d57550cc96cc" xsi:nil="true"/>
+    <SubmitterId xmlns="4873beb7-5857-4685-be1f-d57550cc96cc" xsi:nil="true"/>
+    <AcquiredFrom xmlns="4873beb7-5857-4685-be1f-d57550cc96cc">Internal MS</AcquiredFrom>
+    <EditorialStatus xmlns="4873beb7-5857-4685-be1f-d57550cc96cc">Complete</EditorialStatus>
+    <Markets xmlns="4873beb7-5857-4685-be1f-d57550cc96cc"/>
+    <OriginAsset xmlns="4873beb7-5857-4685-be1f-d57550cc96cc" xsi:nil="true"/>
+    <AssetStart xmlns="4873beb7-5857-4685-be1f-d57550cc96cc">2012-09-19T07:40:00+00:00</AssetStart>
+    <FriendlyTitle xmlns="4873beb7-5857-4685-be1f-d57550cc96cc" xsi:nil="true"/>
+    <MarketSpecific xmlns="4873beb7-5857-4685-be1f-d57550cc96cc">false</MarketSpecific>
+    <TPNamespace xmlns="4873beb7-5857-4685-be1f-d57550cc96cc" xsi:nil="true"/>
+    <PublishStatusLookup xmlns="4873beb7-5857-4685-be1f-d57550cc96cc">
+      <Value>1622608</Value>
+    </PublishStatusLookup>
+    <APAuthor xmlns="4873beb7-5857-4685-be1f-d57550cc96cc">
+      <UserInfo>
+        <DisplayName>REDMOND\v-aptall</DisplayName>
+        <AccountId>2566</AccountId>
+        <AccountType/>
+      </UserInfo>
+    </APAuthor>
+    <TPCommandLine xmlns="4873beb7-5857-4685-be1f-d57550cc96cc" xsi:nil="true"/>
+    <IntlLangReviewer xmlns="4873beb7-5857-4685-be1f-d57550cc96cc" xsi:nil="true"/>
+    <OpenTemplate xmlns="4873beb7-5857-4685-be1f-d57550cc96cc">true</OpenTemplate>
+    <CSXSubmissionDate xmlns="4873beb7-5857-4685-be1f-d57550cc96cc" xsi:nil="true"/>
+    <TaxCatchAll xmlns="4873beb7-5857-4685-be1f-d57550cc96cc"/>
+    <Manager xmlns="4873beb7-5857-4685-be1f-d57550cc96cc" xsi:nil="true"/>
+    <NumericId xmlns="4873beb7-5857-4685-be1f-d57550cc96cc" xsi:nil="true"/>
+    <ParentAssetId xmlns="4873beb7-5857-4685-be1f-d57550cc96cc" xsi:nil="true"/>
+    <OriginalSourceMarket xmlns="4873beb7-5857-4685-be1f-d57550cc96cc" xsi:nil="true"/>
+    <ApprovalStatus xmlns="4873beb7-5857-4685-be1f-d57550cc96cc">InProgress</ApprovalStatus>
+    <TPComponent xmlns="4873beb7-5857-4685-be1f-d57550cc96cc" xsi:nil="true"/>
+    <EditorialTags xmlns="4873beb7-5857-4685-be1f-d57550cc96cc" xsi:nil="true"/>
+    <TPExecutable xmlns="4873beb7-5857-4685-be1f-d57550cc96cc" xsi:nil="true"/>
+    <TPLaunchHelpLink xmlns="4873beb7-5857-4685-be1f-d57550cc96cc" xsi:nil="true"/>
+    <LocComments xmlns="4873beb7-5857-4685-be1f-d57550cc96cc" xsi:nil="true"/>
+    <LocRecommendedHandoff xmlns="4873beb7-5857-4685-be1f-d57550cc96cc" xsi:nil="true"/>
+    <SourceTitle xmlns="4873beb7-5857-4685-be1f-d57550cc96cc" xsi:nil="true"/>
+    <CSXUpdate xmlns="4873beb7-5857-4685-be1f-d57550cc96cc">false</CSXUpdate>
+    <IntlLocPriority xmlns="4873beb7-5857-4685-be1f-d57550cc96cc" xsi:nil="true"/>
+    <UAProjectedTotalWords xmlns="4873beb7-5857-4685-be1f-d57550cc96cc" xsi:nil="true"/>
+    <AssetType xmlns="4873beb7-5857-4685-be1f-d57550cc96cc">TP</AssetType>
+    <MachineTranslated xmlns="4873beb7-5857-4685-be1f-d57550cc96cc">false</MachineTranslated>
+    <OutputCachingOn xmlns="4873beb7-5857-4685-be1f-d57550cc96cc">false</OutputCachingOn>
+    <TemplateStatus xmlns="4873beb7-5857-4685-be1f-d57550cc96cc">Complete</TemplateStatus>
+    <IsSearchable xmlns="4873beb7-5857-4685-be1f-d57550cc96cc">true</IsSearchable>
+    <ContentItem xmlns="4873beb7-5857-4685-be1f-d57550cc96cc" xsi:nil="true"/>
+    <HandoffToMSDN xmlns="4873beb7-5857-4685-be1f-d57550cc96cc" xsi:nil="true"/>
+    <ShowIn xmlns="4873beb7-5857-4685-be1f-d57550cc96cc">Show everywhere</ShowIn>
+    <ThumbnailAssetId xmlns="4873beb7-5857-4685-be1f-d57550cc96cc" xsi:nil="true"/>
+    <UALocComments xmlns="4873beb7-5857-4685-be1f-d57550cc96cc" xsi:nil="true"/>
+    <UALocRecommendation xmlns="4873beb7-5857-4685-be1f-d57550cc96cc">Localize</UALocRecommendation>
+    <LastModifiedDateTime xmlns="4873beb7-5857-4685-be1f-d57550cc96cc" xsi:nil="true"/>
+    <LegacyData xmlns="4873beb7-5857-4685-be1f-d57550cc96cc" xsi:nil="true"/>
+    <LocManualTestRequired xmlns="4873beb7-5857-4685-be1f-d57550cc96cc">false</LocManualTestRequired>
+    <LocMarketGroupTiers2 xmlns="4873beb7-5857-4685-be1f-d57550cc96cc" xsi:nil="true"/>
+    <ClipArtFilename xmlns="4873beb7-5857-4685-be1f-d57550cc96cc" xsi:nil="true"/>
+    <TPApplication xmlns="4873beb7-5857-4685-be1f-d57550cc96cc" xsi:nil="true"/>
+    <CSXHash xmlns="4873beb7-5857-4685-be1f-d57550cc96cc" xsi:nil="true"/>
+    <DirectSourceMarket xmlns="4873beb7-5857-4685-be1f-d57550cc96cc" xsi:nil="true"/>
+    <PrimaryImageGen xmlns="4873beb7-5857-4685-be1f-d57550cc96cc">true</PrimaryImageGen>
+    <PlannedPubDate xmlns="4873beb7-5857-4685-be1f-d57550cc96cc" xsi:nil="true"/>
+    <CSXSubmissionMarket xmlns="4873beb7-5857-4685-be1f-d57550cc96cc" xsi:nil="true"/>
+    <Downloads xmlns="4873beb7-5857-4685-be1f-d57550cc96cc">0</Downloads>
+    <ArtSampleDocs xmlns="4873beb7-5857-4685-be1f-d57550cc96cc" xsi:nil="true"/>
+    <TrustLevel xmlns="4873beb7-5857-4685-be1f-d57550cc96cc">1 Microsoft Managed Content</TrustLevel>
+    <BlockPublish xmlns="4873beb7-5857-4685-be1f-d57550cc96cc">false</BlockPublish>
+    <TPLaunchHelpLinkType xmlns="4873beb7-5857-4685-be1f-d57550cc96cc">Template</TPLaunchHelpLinkType>
+    <LocalizationTagsTaxHTField0 xmlns="4873beb7-5857-4685-be1f-d57550cc96cc">
+      <Terms xmlns="http://schemas.microsoft.com/office/infopath/2007/PartnerControls"/>
+    </LocalizationTagsTaxHTField0>
+    <BusinessGroup xmlns="4873beb7-5857-4685-be1f-d57550cc96cc" xsi:nil="true"/>
+    <Providers xmlns="4873beb7-5857-4685-be1f-d57550cc96cc" xsi:nil="true"/>
+    <TemplateTemplateType xmlns="4873beb7-5857-4685-be1f-d57550cc96cc">Word Document Template</TemplateTemplateType>
+    <TimesCloned xmlns="4873beb7-5857-4685-be1f-d57550cc96cc" xsi:nil="true"/>
+    <TPAppVersion xmlns="4873beb7-5857-4685-be1f-d57550cc96cc" xsi:nil="true"/>
+    <VoteCount xmlns="4873beb7-5857-4685-be1f-d57550cc96cc" xsi:nil="true"/>
+    <AverageRating xmlns="4873beb7-5857-4685-be1f-d57550cc96cc" xsi:nil="true"/>
+    <FeatureTagsTaxHTField0 xmlns="4873beb7-5857-4685-be1f-d57550cc96cc">
+      <Terms xmlns="http://schemas.microsoft.com/office/infopath/2007/PartnerControls"/>
+    </FeatureTagsTaxHTField0>
+    <Provider xmlns="4873beb7-5857-4685-be1f-d57550cc96cc" xsi:nil="true"/>
+    <UACurrentWords xmlns="4873beb7-5857-4685-be1f-d57550cc96cc" xsi:nil="true"/>
+    <AssetId xmlns="4873beb7-5857-4685-be1f-d57550cc96cc">TP103457710</AssetId>
+    <TPClientViewer xmlns="4873beb7-5857-4685-be1f-d57550cc96cc" xsi:nil="true"/>
+    <DSATActionTaken xmlns="4873beb7-5857-4685-be1f-d57550cc96cc" xsi:nil="true"/>
+    <APEditor xmlns="4873beb7-5857-4685-be1f-d57550cc96cc">
+      <UserInfo>
+        <DisplayName/>
+        <AccountId xsi:nil="true"/>
+        <AccountType/>
+      </UserInfo>
+    </APEditor>
+    <TPInstallLocation xmlns="4873beb7-5857-4685-be1f-d57550cc96cc" xsi:nil="true"/>
+    <OOCacheId xmlns="4873beb7-5857-4685-be1f-d57550cc96cc" xsi:nil="true"/>
+    <IsDeleted xmlns="4873beb7-5857-4685-be1f-d57550cc96cc">false</IsDeleted>
+    <PublishTargets xmlns="4873beb7-5857-4685-be1f-d57550cc96cc">OfficeOnlineVNext</PublishTargets>
+    <ApprovalLog xmlns="4873beb7-5857-4685-be1f-d57550cc96cc" xsi:nil="true"/>
+    <BugNumber xmlns="4873beb7-5857-4685-be1f-d57550cc96cc" xsi:nil="true"/>
+    <CrawlForDependencies xmlns="4873beb7-5857-4685-be1f-d57550cc96cc">false</CrawlForDependencies>
+    <InternalTagsTaxHTField0 xmlns="4873beb7-5857-4685-be1f-d57550cc96cc">
+      <Terms xmlns="http://schemas.microsoft.com/office/infopath/2007/PartnerControls"/>
+    </InternalTagsTaxHTField0>
+    <LastHandOff xmlns="4873beb7-5857-4685-be1f-d57550cc96cc" xsi:nil="true"/>
+    <Milestone xmlns="4873beb7-5857-4685-be1f-d57550cc96cc" xsi:nil="true"/>
+    <OriginalRelease xmlns="4873beb7-5857-4685-be1f-d57550cc96cc">15</OriginalRelease>
+    <RecommendationsModifier xmlns="4873beb7-5857-4685-be1f-d57550cc96cc" xsi:nil="true"/>
+    <ScenarioTagsTaxHTField0 xmlns="4873beb7-5857-4685-be1f-d57550cc96cc">
+      <Terms xmlns="http://schemas.microsoft.com/office/infopath/2007/PartnerControls"/>
+    </ScenarioTagsTaxHTField0>
+    <UANotes xmlns="4873beb7-5857-4685-be1f-d57550cc96cc" xsi:nil="true"/>
+  </documentManagement>
+</p:properties>
 </file>
 
 <file path=customXml/itemProps1.xml><?xml version="1.0" encoding="utf-8"?>
-<ds:datastoreItem xmlns:ds="http://schemas.openxmlformats.org/officeDocument/2006/customXml" ds:itemID="{093EA450-910F-4BBA-835D-7FBC950A68AA}">
+<ds:datastoreItem xmlns:ds="http://schemas.openxmlformats.org/officeDocument/2006/customXml" ds:itemID="{F8D527A9-858A-4DE6-85D1-2C4E15415FCB}">
   <ds:schemaRefs>
-    <ds:schemaRef ds:uri="http://schemas.microsoft.com/office/2006/metadata/properties"/>
-    <ds:schemaRef ds:uri="http://schemas.microsoft.com/office/infopath/2007/PartnerControls"/>
-    <ds:schemaRef ds:uri="4873beb7-5857-4685-be1f-d57550cc96cc"/>
+    <ds:schemaRef ds:uri="http://schemas.microsoft.com/sharepoint/v3/contenttype/forms"/>
   </ds:schemaRefs>
 </ds:datastoreItem>
 </file>
 
 <file path=customXml/itemProps2.xml><?xml version="1.0" encoding="utf-8"?>
-<ds:datastoreItem xmlns:ds="http://schemas.openxmlformats.org/officeDocument/2006/customXml" ds:itemID="{F103B942-FF2E-B44B-958B-DA29FBAA9CD4}">
-  <ds:schemaRefs>
-    <ds:schemaRef ds:uri="http://schemas.openxmlformats.org/officeDocument/2006/bibliography"/>
-  </ds:schemaRefs>
-</ds:datastoreItem>
-</file>
-
-<file path=customXml/itemProps3.xml><?xml version="1.0" encoding="utf-8"?>
 <ds:datastoreItem xmlns:ds="http://schemas.openxmlformats.org/officeDocument/2006/customXml" ds:itemID="{9154EAD9-B8AF-4D5C-A6A4-5A078681DE82}">
   <ds:schemaRefs>
     <ds:schemaRef ds:uri="http://schemas.microsoft.com/office/2006/metadata/contentType"/>
@@ -6647,10 +6791,20 @@
 </ds:datastoreItem>
 </file>
 
+<file path=customXml/itemProps3.xml><?xml version="1.0" encoding="utf-8"?>
+<ds:datastoreItem xmlns:ds="http://schemas.openxmlformats.org/officeDocument/2006/customXml" ds:itemID="{F103B942-FF2E-B44B-958B-DA29FBAA9CD4}">
+  <ds:schemaRefs>
+    <ds:schemaRef ds:uri="http://schemas.openxmlformats.org/officeDocument/2006/bibliography"/>
+  </ds:schemaRefs>
+</ds:datastoreItem>
+</file>
+
 <file path=customXml/itemProps4.xml><?xml version="1.0" encoding="utf-8"?>
-<ds:datastoreItem xmlns:ds="http://schemas.openxmlformats.org/officeDocument/2006/customXml" ds:itemID="{F8D527A9-858A-4DE6-85D1-2C4E15415FCB}">
+<ds:datastoreItem xmlns:ds="http://schemas.openxmlformats.org/officeDocument/2006/customXml" ds:itemID="{093EA450-910F-4BBA-835D-7FBC950A68AA}">
   <ds:schemaRefs>
-    <ds:schemaRef ds:uri="http://schemas.microsoft.com/sharepoint/v3/contenttype/forms"/>
+    <ds:schemaRef ds:uri="http://schemas.microsoft.com/office/2006/metadata/properties"/>
+    <ds:schemaRef ds:uri="http://schemas.microsoft.com/office/infopath/2007/PartnerControls"/>
+    <ds:schemaRef ds:uri="4873beb7-5857-4685-be1f-d57550cc96cc"/>
   </ds:schemaRefs>
 </ds:datastoreItem>
 </file>
</xml_diff>